<commit_message>
update models and tables
</commit_message>
<xml_diff>
--- a/Outputs/table_guild_addition_params.docx
+++ b/Outputs/table_guild_addition_params.docx
@@ -9,14 +9,14 @@
         <w:tblLook w:firstRow="1" w:lastRow="0" w:firstColumn="0" w:lastColumn="0" w:noHBand="0" w:noVBand="0" w:val="0020"/>
       </w:tblPr>
       <w:tblGrid>
-        <w:gridCol w:w="619"/>
-        <w:gridCol w:w="1033"/>
-        <w:gridCol w:w="619"/>
-        <w:gridCol w:w="3925"/>
-        <w:gridCol w:w="413"/>
-        <w:gridCol w:w="206"/>
-        <w:gridCol w:w="619"/>
-        <w:gridCol w:w="482"/>
+        <w:gridCol w:w="792"/>
+        <w:gridCol w:w="1320"/>
+        <w:gridCol w:w="792"/>
+        <w:gridCol w:w="2816"/>
+        <w:gridCol w:w="528"/>
+        <w:gridCol w:w="264"/>
+        <w:gridCol w:w="792"/>
+        <w:gridCol w:w="616"/>
       </w:tblGrid>
       <w:tr>
         <w:trPr>
@@ -438,7 +438,7 @@
               <w:jc w:val="left"/>
             </w:pPr>
             <w:r>
-              <w:t xml:space="preserve">ps</w:t>
+              <w:t xml:space="preserve">null</w:t>
             </w:r>
           </w:p>
         </w:tc>
@@ -462,7 +462,7 @@
               <w:jc w:val="left"/>
             </w:pPr>
             <w:r>
-              <w:t xml:space="preserve">8.05</w:t>
+              <w:t xml:space="preserve">11.16</w:t>
             </w:r>
           </w:p>
         </w:tc>
@@ -498,7 +498,7 @@
               <w:jc w:val="left"/>
             </w:pPr>
             <w:r>
-              <w:t xml:space="preserve">**</w:t>
+              <w:t xml:space="preserve">***</w:t>
             </w:r>
           </w:p>
         </w:tc>
@@ -536,7 +536,7 @@
               <w:jc w:val="left"/>
             </w:pPr>
             <w:r>
-              <w:t xml:space="preserve">ps</w:t>
+              <w:t xml:space="preserve">null</w:t>
             </w:r>
           </w:p>
         </w:tc>
@@ -560,7 +560,7 @@
               <w:jc w:val="left"/>
             </w:pPr>
             <w:r>
-              <w:t xml:space="preserve">4.27</w:t>
+              <w:t xml:space="preserve">9.08</w:t>
             </w:r>
           </w:p>
         </w:tc>
@@ -584,19 +584,19 @@
               <w:jc w:val="left"/>
             </w:pPr>
             <w:r>
-              <w:t xml:space="preserve">0.04</w:t>
-            </w:r>
-          </w:p>
-        </w:tc>
-        <w:tc>
-          <w:tcPr/>
-          <w:p>
-            <w:pPr>
-              <w:pStyle w:val="Compact"/>
-              <w:jc w:val="left"/>
-            </w:pPr>
-            <w:r>
-              <w:t xml:space="preserve">*</w:t>
+              <w:t xml:space="preserve">0.00</w:t>
+            </w:r>
+          </w:p>
+        </w:tc>
+        <w:tc>
+          <w:tcPr/>
+          <w:p>
+            <w:pPr>
+              <w:pStyle w:val="Compact"/>
+              <w:jc w:val="left"/>
+            </w:pPr>
+            <w:r>
+              <w:t xml:space="preserve">**</w:t>
             </w:r>
           </w:p>
         </w:tc>
@@ -610,7 +610,7 @@
               <w:jc w:val="left"/>
             </w:pPr>
             <w:r>
-              <w:t xml:space="preserve">png</w:t>
+              <w:t xml:space="preserve">tanzania</w:t>
             </w:r>
           </w:p>
         </w:tc>
@@ -634,31 +634,31 @@
               <w:jc w:val="left"/>
             </w:pPr>
             <w:r>
-              <w:t xml:space="preserve">ps</w:t>
-            </w:r>
-          </w:p>
-        </w:tc>
-        <w:tc>
-          <w:tcPr/>
-          <w:p>
-            <w:pPr>
-              <w:pStyle w:val="Compact"/>
-              <w:jc w:val="left"/>
-            </w:pPr>
-            <w:r>
-              <w:t xml:space="preserve">n_occ_predator_scavenger</w:t>
-            </w:r>
-          </w:p>
-        </w:tc>
-        <w:tc>
-          <w:tcPr/>
-          <w:p>
-            <w:pPr>
-              <w:pStyle w:val="Compact"/>
-              <w:jc w:val="left"/>
-            </w:pPr>
-            <w:r>
-              <w:t xml:space="preserve">4.10</w:t>
+              <w:t xml:space="preserve">null</w:t>
+            </w:r>
+          </w:p>
+        </w:tc>
+        <w:tc>
+          <w:tcPr/>
+          <w:p>
+            <w:pPr>
+              <w:pStyle w:val="Compact"/>
+              <w:jc w:val="left"/>
+            </w:pPr>
+            <w:r>
+              <w:t xml:space="preserve">(Intercept)</w:t>
+            </w:r>
+          </w:p>
+        </w:tc>
+        <w:tc>
+          <w:tcPr/>
+          <w:p>
+            <w:pPr>
+              <w:pStyle w:val="Compact"/>
+              <w:jc w:val="left"/>
+            </w:pPr>
+            <w:r>
+              <w:t xml:space="preserve">0.01</w:t>
             </w:r>
           </w:p>
         </w:tc>
@@ -682,20 +682,16 @@
               <w:jc w:val="left"/>
             </w:pPr>
             <w:r>
-              <w:t xml:space="preserve">0.04</w:t>
-            </w:r>
-          </w:p>
-        </w:tc>
-        <w:tc>
-          <w:tcPr/>
-          <w:p>
-            <w:pPr>
-              <w:pStyle w:val="Compact"/>
-              <w:jc w:val="left"/>
-            </w:pPr>
-            <w:r>
-              <w:t xml:space="preserve">*</w:t>
-            </w:r>
+              <w:t xml:space="preserve">0.92</w:t>
+            </w:r>
+          </w:p>
+        </w:tc>
+        <w:tc>
+          <w:tcPr/>
+          <w:p>
+            <w:pPr>
+              <w:pStyle w:val="Compact"/>
+            </w:pPr>
           </w:p>
         </w:tc>
       </w:tr>
@@ -708,7 +704,7 @@
               <w:jc w:val="left"/>
             </w:pPr>
             <w:r>
-              <w:t xml:space="preserve">png</w:t>
+              <w:t xml:space="preserve">tanzania</w:t>
             </w:r>
           </w:p>
         </w:tc>
@@ -732,31 +728,31 @@
               <w:jc w:val="left"/>
             </w:pPr>
             <w:r>
-              <w:t xml:space="preserve">ps</w:t>
-            </w:r>
-          </w:p>
-        </w:tc>
-        <w:tc>
-          <w:tcPr/>
-          <w:p>
-            <w:pPr>
-              <w:pStyle w:val="Compact"/>
-              <w:jc w:val="left"/>
-            </w:pPr>
-            <w:r>
-              <w:t xml:space="preserve">seasons:n_occ_predator_scavenger</w:t>
-            </w:r>
-          </w:p>
-        </w:tc>
-        <w:tc>
-          <w:tcPr/>
-          <w:p>
-            <w:pPr>
-              <w:pStyle w:val="Compact"/>
-              <w:jc w:val="left"/>
-            </w:pPr>
-            <w:r>
-              <w:t xml:space="preserve">1.62</w:t>
+              <w:t xml:space="preserve">null</w:t>
+            </w:r>
+          </w:p>
+        </w:tc>
+        <w:tc>
+          <w:tcPr/>
+          <w:p>
+            <w:pPr>
+              <w:pStyle w:val="Compact"/>
+              <w:jc w:val="left"/>
+            </w:pPr>
+            <w:r>
+              <w:t xml:space="preserve">poly(elevation_mean, 1)</w:t>
+            </w:r>
+          </w:p>
+        </w:tc>
+        <w:tc>
+          <w:tcPr/>
+          <w:p>
+            <w:pPr>
+              <w:pStyle w:val="Compact"/>
+              <w:jc w:val="left"/>
+            </w:pPr>
+            <w:r>
+              <w:t xml:space="preserve">3.62</w:t>
             </w:r>
           </w:p>
         </w:tc>
@@ -780,7 +776,7 @@
               <w:jc w:val="left"/>
             </w:pPr>
             <w:r>
-              <w:t xml:space="preserve">0.20</w:t>
+              <w:t xml:space="preserve">0.06</w:t>
             </w:r>
           </w:p>
         </w:tc>
@@ -802,19 +798,19 @@
               <w:jc w:val="left"/>
             </w:pPr>
             <w:r>
-              <w:t xml:space="preserve">tanzania</w:t>
-            </w:r>
-          </w:p>
-        </w:tc>
-        <w:tc>
-          <w:tcPr/>
-          <w:p>
-            <w:pPr>
-              <w:pStyle w:val="Compact"/>
-              <w:jc w:val="left"/>
-            </w:pPr>
-            <w:r>
-              <w:t xml:space="preserve">amino_acid</w:t>
+              <w:t xml:space="preserve">ecuador</w:t>
+            </w:r>
+          </w:p>
+        </w:tc>
+        <w:tc>
+          <w:tcPr/>
+          <w:p>
+            <w:pPr>
+              <w:pStyle w:val="Compact"/>
+              <w:jc w:val="left"/>
+            </w:pPr>
+            <w:r>
+              <w:t xml:space="preserve">cho</w:t>
             </w:r>
           </w:p>
         </w:tc>
@@ -850,7 +846,7 @@
               <w:jc w:val="left"/>
             </w:pPr>
             <w:r>
-              <w:t xml:space="preserve">0.01</w:t>
+              <w:t xml:space="preserve">0.36</w:t>
             </w:r>
           </w:p>
         </w:tc>
@@ -874,7 +870,7 @@
               <w:jc w:val="left"/>
             </w:pPr>
             <w:r>
-              <w:t xml:space="preserve">0.92</w:t>
+              <w:t xml:space="preserve">0.55</w:t>
             </w:r>
           </w:p>
         </w:tc>
@@ -896,19 +892,19 @@
               <w:jc w:val="left"/>
             </w:pPr>
             <w:r>
-              <w:t xml:space="preserve">tanzania</w:t>
-            </w:r>
-          </w:p>
-        </w:tc>
-        <w:tc>
-          <w:tcPr/>
-          <w:p>
-            <w:pPr>
-              <w:pStyle w:val="Compact"/>
-              <w:jc w:val="left"/>
-            </w:pPr>
-            <w:r>
-              <w:t xml:space="preserve">amino_acid</w:t>
+              <w:t xml:space="preserve">ecuador</w:t>
+            </w:r>
+          </w:p>
+        </w:tc>
+        <w:tc>
+          <w:tcPr/>
+          <w:p>
+            <w:pPr>
+              <w:pStyle w:val="Compact"/>
+              <w:jc w:val="left"/>
+            </w:pPr>
+            <w:r>
+              <w:t xml:space="preserve">cho</w:t>
             </w:r>
           </w:p>
         </w:tc>
@@ -944,7 +940,7 @@
               <w:jc w:val="left"/>
             </w:pPr>
             <w:r>
-              <w:t xml:space="preserve">3.62</w:t>
+              <w:t xml:space="preserve">5.68</w:t>
             </w:r>
           </w:p>
         </w:tc>
@@ -968,16 +964,20 @@
               <w:jc w:val="left"/>
             </w:pPr>
             <w:r>
-              <w:t xml:space="preserve">0.06</w:t>
-            </w:r>
-          </w:p>
-        </w:tc>
-        <w:tc>
-          <w:tcPr/>
-          <w:p>
-            <w:pPr>
-              <w:pStyle w:val="Compact"/>
-            </w:pPr>
+              <w:t xml:space="preserve">0.02</w:t>
+            </w:r>
+          </w:p>
+        </w:tc>
+        <w:tc>
+          <w:tcPr/>
+          <w:p>
+            <w:pPr>
+              <w:pStyle w:val="Compact"/>
+              <w:jc w:val="left"/>
+            </w:pPr>
+            <w:r>
+              <w:t xml:space="preserve">*</w:t>
+            </w:r>
           </w:p>
         </w:tc>
       </w:tr>
@@ -1014,31 +1014,31 @@
               <w:jc w:val="left"/>
             </w:pPr>
             <w:r>
-              <w:t xml:space="preserve">ps</w:t>
-            </w:r>
-          </w:p>
-        </w:tc>
-        <w:tc>
-          <w:tcPr/>
-          <w:p>
-            <w:pPr>
-              <w:pStyle w:val="Compact"/>
-              <w:jc w:val="left"/>
-            </w:pPr>
-            <w:r>
-              <w:t xml:space="preserve">(Intercept)</w:t>
-            </w:r>
-          </w:p>
-        </w:tc>
-        <w:tc>
-          <w:tcPr/>
-          <w:p>
-            <w:pPr>
-              <w:pStyle w:val="Compact"/>
-              <w:jc w:val="left"/>
-            </w:pPr>
-            <w:r>
-              <w:t xml:space="preserve">0.69</w:t>
+              <w:t xml:space="preserve">null</w:t>
+            </w:r>
+          </w:p>
+        </w:tc>
+        <w:tc>
+          <w:tcPr/>
+          <w:p>
+            <w:pPr>
+              <w:pStyle w:val="Compact"/>
+              <w:jc w:val="left"/>
+            </w:pPr>
+            <w:r>
+              <w:t xml:space="preserve">seasons</w:t>
+            </w:r>
+          </w:p>
+        </w:tc>
+        <w:tc>
+          <w:tcPr/>
+          <w:p>
+            <w:pPr>
+              <w:pStyle w:val="Compact"/>
+              <w:jc w:val="left"/>
+            </w:pPr>
+            <w:r>
+              <w:t xml:space="preserve">5.52</w:t>
             </w:r>
           </w:p>
         </w:tc>
@@ -1062,16 +1062,20 @@
               <w:jc w:val="left"/>
             </w:pPr>
             <w:r>
-              <w:t xml:space="preserve">0.41</w:t>
-            </w:r>
-          </w:p>
-        </w:tc>
-        <w:tc>
-          <w:tcPr/>
-          <w:p>
-            <w:pPr>
-              <w:pStyle w:val="Compact"/>
-            </w:pPr>
+              <w:t xml:space="preserve">0.02</w:t>
+            </w:r>
+          </w:p>
+        </w:tc>
+        <w:tc>
+          <w:tcPr/>
+          <w:p>
+            <w:pPr>
+              <w:pStyle w:val="Compact"/>
+              <w:jc w:val="left"/>
+            </w:pPr>
+            <w:r>
+              <w:t xml:space="preserve">*</w:t>
+            </w:r>
           </w:p>
         </w:tc>
       </w:tr>
@@ -1108,31 +1112,31 @@
               <w:jc w:val="left"/>
             </w:pPr>
             <w:r>
-              <w:t xml:space="preserve">ps</w:t>
-            </w:r>
-          </w:p>
-        </w:tc>
-        <w:tc>
-          <w:tcPr/>
-          <w:p>
-            <w:pPr>
-              <w:pStyle w:val="Compact"/>
-              <w:jc w:val="left"/>
-            </w:pPr>
-            <w:r>
-              <w:t xml:space="preserve">poly(elevation_mean, 1)</w:t>
-            </w:r>
-          </w:p>
-        </w:tc>
-        <w:tc>
-          <w:tcPr/>
-          <w:p>
-            <w:pPr>
-              <w:pStyle w:val="Compact"/>
-              <w:jc w:val="left"/>
-            </w:pPr>
-            <w:r>
-              <w:t xml:space="preserve">13.85</w:t>
+              <w:t xml:space="preserve">null</w:t>
+            </w:r>
+          </w:p>
+        </w:tc>
+        <w:tc>
+          <w:tcPr/>
+          <w:p>
+            <w:pPr>
+              <w:pStyle w:val="Compact"/>
+              <w:jc w:val="left"/>
+            </w:pPr>
+            <w:r>
+              <w:t xml:space="preserve">poly(elevation_mean, 1):seasons</w:t>
+            </w:r>
+          </w:p>
+        </w:tc>
+        <w:tc>
+          <w:tcPr/>
+          <w:p>
+            <w:pPr>
+              <w:pStyle w:val="Compact"/>
+              <w:jc w:val="left"/>
+            </w:pPr>
+            <w:r>
+              <w:t xml:space="preserve">6.85</w:t>
             </w:r>
           </w:p>
         </w:tc>
@@ -1156,19 +1160,19 @@
               <w:jc w:val="left"/>
             </w:pPr>
             <w:r>
-              <w:t xml:space="preserve">0.00</w:t>
-            </w:r>
-          </w:p>
-        </w:tc>
-        <w:tc>
-          <w:tcPr/>
-          <w:p>
-            <w:pPr>
-              <w:pStyle w:val="Compact"/>
-              <w:jc w:val="left"/>
-            </w:pPr>
-            <w:r>
-              <w:t xml:space="preserve">***</w:t>
+              <w:t xml:space="preserve">0.01</w:t>
+            </w:r>
+          </w:p>
+        </w:tc>
+        <w:tc>
+          <w:tcPr/>
+          <w:p>
+            <w:pPr>
+              <w:pStyle w:val="Compact"/>
+              <w:jc w:val="left"/>
+            </w:pPr>
+            <w:r>
+              <w:t xml:space="preserve">**</w:t>
             </w:r>
           </w:p>
         </w:tc>
@@ -1182,7 +1186,7 @@
               <w:jc w:val="left"/>
             </w:pPr>
             <w:r>
-              <w:t xml:space="preserve">ecuador</w:t>
+              <w:t xml:space="preserve">png</w:t>
             </w:r>
           </w:p>
         </w:tc>
@@ -1206,31 +1210,31 @@
               <w:jc w:val="left"/>
             </w:pPr>
             <w:r>
-              <w:t xml:space="preserve">ps</w:t>
-            </w:r>
-          </w:p>
-        </w:tc>
-        <w:tc>
-          <w:tcPr/>
-          <w:p>
-            <w:pPr>
-              <w:pStyle w:val="Compact"/>
-              <w:jc w:val="left"/>
-            </w:pPr>
-            <w:r>
-              <w:t xml:space="preserve">seasons</w:t>
-            </w:r>
-          </w:p>
-        </w:tc>
-        <w:tc>
-          <w:tcPr/>
-          <w:p>
-            <w:pPr>
-              <w:pStyle w:val="Compact"/>
-              <w:jc w:val="left"/>
-            </w:pPr>
-            <w:r>
-              <w:t xml:space="preserve">3.87</w:t>
+              <w:t xml:space="preserve">null</w:t>
+            </w:r>
+          </w:p>
+        </w:tc>
+        <w:tc>
+          <w:tcPr/>
+          <w:p>
+            <w:pPr>
+              <w:pStyle w:val="Compact"/>
+              <w:jc w:val="left"/>
+            </w:pPr>
+            <w:r>
+              <w:t xml:space="preserve">(Intercept)</w:t>
+            </w:r>
+          </w:p>
+        </w:tc>
+        <w:tc>
+          <w:tcPr/>
+          <w:p>
+            <w:pPr>
+              <w:pStyle w:val="Compact"/>
+              <w:jc w:val="left"/>
+            </w:pPr>
+            <w:r>
+              <w:t xml:space="preserve">6.67</w:t>
             </w:r>
           </w:p>
         </w:tc>
@@ -1254,19 +1258,19 @@
               <w:jc w:val="left"/>
             </w:pPr>
             <w:r>
-              <w:t xml:space="preserve">0.05</w:t>
-            </w:r>
-          </w:p>
-        </w:tc>
-        <w:tc>
-          <w:tcPr/>
-          <w:p>
-            <w:pPr>
-              <w:pStyle w:val="Compact"/>
-              <w:jc w:val="left"/>
-            </w:pPr>
-            <w:r>
-              <w:t xml:space="preserve">*</w:t>
+              <w:t xml:space="preserve">0.01</w:t>
+            </w:r>
+          </w:p>
+        </w:tc>
+        <w:tc>
+          <w:tcPr/>
+          <w:p>
+            <w:pPr>
+              <w:pStyle w:val="Compact"/>
+              <w:jc w:val="left"/>
+            </w:pPr>
+            <w:r>
+              <w:t xml:space="preserve">**</w:t>
             </w:r>
           </w:p>
         </w:tc>
@@ -1280,7 +1284,7 @@
               <w:jc w:val="left"/>
             </w:pPr>
             <w:r>
-              <w:t xml:space="preserve">ecuador</w:t>
+              <w:t xml:space="preserve">png</w:t>
             </w:r>
           </w:p>
         </w:tc>
@@ -1304,31 +1308,31 @@
               <w:jc w:val="left"/>
             </w:pPr>
             <w:r>
-              <w:t xml:space="preserve">ps</w:t>
-            </w:r>
-          </w:p>
-        </w:tc>
-        <w:tc>
-          <w:tcPr/>
-          <w:p>
-            <w:pPr>
-              <w:pStyle w:val="Compact"/>
-              <w:jc w:val="left"/>
-            </w:pPr>
-            <w:r>
-              <w:t xml:space="preserve">n_occ_predator_scavenger</w:t>
-            </w:r>
-          </w:p>
-        </w:tc>
-        <w:tc>
-          <w:tcPr/>
-          <w:p>
-            <w:pPr>
-              <w:pStyle w:val="Compact"/>
-              <w:jc w:val="left"/>
-            </w:pPr>
-            <w:r>
-              <w:t xml:space="preserve">5.66</w:t>
+              <w:t xml:space="preserve">null</w:t>
+            </w:r>
+          </w:p>
+        </w:tc>
+        <w:tc>
+          <w:tcPr/>
+          <w:p>
+            <w:pPr>
+              <w:pStyle w:val="Compact"/>
+              <w:jc w:val="left"/>
+            </w:pPr>
+            <w:r>
+              <w:t xml:space="preserve">seasons</w:t>
+            </w:r>
+          </w:p>
+        </w:tc>
+        <w:tc>
+          <w:tcPr/>
+          <w:p>
+            <w:pPr>
+              <w:pStyle w:val="Compact"/>
+              <w:jc w:val="left"/>
+            </w:pPr>
+            <w:r>
+              <w:t xml:space="preserve">1.60</w:t>
             </w:r>
           </w:p>
         </w:tc>
@@ -1352,20 +1356,16 @@
               <w:jc w:val="left"/>
             </w:pPr>
             <w:r>
-              <w:t xml:space="preserve">0.02</w:t>
-            </w:r>
-          </w:p>
-        </w:tc>
-        <w:tc>
-          <w:tcPr/>
-          <w:p>
-            <w:pPr>
-              <w:pStyle w:val="Compact"/>
-              <w:jc w:val="left"/>
-            </w:pPr>
-            <w:r>
-              <w:t xml:space="preserve">*</w:t>
-            </w:r>
+              <w:t xml:space="preserve">0.21</w:t>
+            </w:r>
+          </w:p>
+        </w:tc>
+        <w:tc>
+          <w:tcPr/>
+          <w:p>
+            <w:pPr>
+              <w:pStyle w:val="Compact"/>
+            </w:pPr>
           </w:p>
         </w:tc>
       </w:tr>
@@ -1390,43 +1390,43 @@
               <w:jc w:val="left"/>
             </w:pPr>
             <w:r>
-              <w:t xml:space="preserve">cho</w:t>
-            </w:r>
-          </w:p>
-        </w:tc>
-        <w:tc>
-          <w:tcPr/>
-          <w:p>
-            <w:pPr>
-              <w:pStyle w:val="Compact"/>
-              <w:jc w:val="left"/>
-            </w:pPr>
-            <w:r>
-              <w:t xml:space="preserve">ps</w:t>
-            </w:r>
-          </w:p>
-        </w:tc>
-        <w:tc>
-          <w:tcPr/>
-          <w:p>
-            <w:pPr>
-              <w:pStyle w:val="Compact"/>
-              <w:jc w:val="left"/>
-            </w:pPr>
-            <w:r>
-              <w:t xml:space="preserve">poly(elevation_mean, 1):seasons</w:t>
-            </w:r>
-          </w:p>
-        </w:tc>
-        <w:tc>
-          <w:tcPr/>
-          <w:p>
-            <w:pPr>
-              <w:pStyle w:val="Compact"/>
-              <w:jc w:val="left"/>
-            </w:pPr>
-            <w:r>
-              <w:t xml:space="preserve">14.56</w:t>
+              <w:t xml:space="preserve">cho_amino_acid</w:t>
+            </w:r>
+          </w:p>
+        </w:tc>
+        <w:tc>
+          <w:tcPr/>
+          <w:p>
+            <w:pPr>
+              <w:pStyle w:val="Compact"/>
+              <w:jc w:val="left"/>
+            </w:pPr>
+            <w:r>
+              <w:t xml:space="preserve">null</w:t>
+            </w:r>
+          </w:p>
+        </w:tc>
+        <w:tc>
+          <w:tcPr/>
+          <w:p>
+            <w:pPr>
+              <w:pStyle w:val="Compact"/>
+              <w:jc w:val="left"/>
+            </w:pPr>
+            <w:r>
+              <w:t xml:space="preserve">(Intercept)</w:t>
+            </w:r>
+          </w:p>
+        </w:tc>
+        <w:tc>
+          <w:tcPr/>
+          <w:p>
+            <w:pPr>
+              <w:pStyle w:val="Compact"/>
+              <w:jc w:val="left"/>
+            </w:pPr>
+            <w:r>
+              <w:t xml:space="preserve">5.83</w:t>
             </w:r>
           </w:p>
         </w:tc>
@@ -1450,19 +1450,19 @@
               <w:jc w:val="left"/>
             </w:pPr>
             <w:r>
-              <w:t xml:space="preserve">0.00</w:t>
-            </w:r>
-          </w:p>
-        </w:tc>
-        <w:tc>
-          <w:tcPr/>
-          <w:p>
-            <w:pPr>
-              <w:pStyle w:val="Compact"/>
-              <w:jc w:val="left"/>
-            </w:pPr>
-            <w:r>
-              <w:t xml:space="preserve">***</w:t>
+              <w:t xml:space="preserve">0.02</w:t>
+            </w:r>
+          </w:p>
+        </w:tc>
+        <w:tc>
+          <w:tcPr/>
+          <w:p>
+            <w:pPr>
+              <w:pStyle w:val="Compact"/>
+              <w:jc w:val="left"/>
+            </w:pPr>
+            <w:r>
+              <w:t xml:space="preserve">*</w:t>
             </w:r>
           </w:p>
         </w:tc>
@@ -1488,80 +1488,76 @@
               <w:jc w:val="left"/>
             </w:pPr>
             <w:r>
-              <w:t xml:space="preserve">cho</w:t>
-            </w:r>
-          </w:p>
-        </w:tc>
-        <w:tc>
-          <w:tcPr/>
-          <w:p>
-            <w:pPr>
-              <w:pStyle w:val="Compact"/>
-              <w:jc w:val="left"/>
-            </w:pPr>
-            <w:r>
-              <w:t xml:space="preserve">ps</w:t>
-            </w:r>
-          </w:p>
-        </w:tc>
-        <w:tc>
-          <w:tcPr/>
-          <w:p>
-            <w:pPr>
-              <w:pStyle w:val="Compact"/>
-              <w:jc w:val="left"/>
-            </w:pPr>
-            <w:r>
-              <w:t xml:space="preserve">poly(elevation_mean, 1):n_occ_predator_scavenger</w:t>
-            </w:r>
-          </w:p>
-        </w:tc>
-        <w:tc>
-          <w:tcPr/>
-          <w:p>
-            <w:pPr>
-              <w:pStyle w:val="Compact"/>
-              <w:jc w:val="left"/>
-            </w:pPr>
-            <w:r>
-              <w:t xml:space="preserve">11.20</w:t>
-            </w:r>
-          </w:p>
-        </w:tc>
-        <w:tc>
-          <w:tcPr/>
-          <w:p>
-            <w:pPr>
-              <w:pStyle w:val="Compact"/>
-              <w:jc w:val="left"/>
-            </w:pPr>
-            <w:r>
-              <w:t xml:space="preserve">1</w:t>
-            </w:r>
-          </w:p>
-        </w:tc>
-        <w:tc>
-          <w:tcPr/>
-          <w:p>
-            <w:pPr>
-              <w:pStyle w:val="Compact"/>
-              <w:jc w:val="left"/>
-            </w:pPr>
-            <w:r>
-              <w:t xml:space="preserve">0.00</w:t>
-            </w:r>
-          </w:p>
-        </w:tc>
-        <w:tc>
-          <w:tcPr/>
-          <w:p>
-            <w:pPr>
-              <w:pStyle w:val="Compact"/>
-              <w:jc w:val="left"/>
-            </w:pPr>
-            <w:r>
-              <w:t xml:space="preserve">***</w:t>
-            </w:r>
+              <w:t xml:space="preserve">cho_amino_acid</w:t>
+            </w:r>
+          </w:p>
+        </w:tc>
+        <w:tc>
+          <w:tcPr/>
+          <w:p>
+            <w:pPr>
+              <w:pStyle w:val="Compact"/>
+              <w:jc w:val="left"/>
+            </w:pPr>
+            <w:r>
+              <w:t xml:space="preserve">null</w:t>
+            </w:r>
+          </w:p>
+        </w:tc>
+        <w:tc>
+          <w:tcPr/>
+          <w:p>
+            <w:pPr>
+              <w:pStyle w:val="Compact"/>
+              <w:jc w:val="left"/>
+            </w:pPr>
+            <w:r>
+              <w:t xml:space="preserve">poly(elevation_mean, 2)</w:t>
+            </w:r>
+          </w:p>
+        </w:tc>
+        <w:tc>
+          <w:tcPr/>
+          <w:p>
+            <w:pPr>
+              <w:pStyle w:val="Compact"/>
+              <w:jc w:val="left"/>
+            </w:pPr>
+            <w:r>
+              <w:t xml:space="preserve">5.06</w:t>
+            </w:r>
+          </w:p>
+        </w:tc>
+        <w:tc>
+          <w:tcPr/>
+          <w:p>
+            <w:pPr>
+              <w:pStyle w:val="Compact"/>
+              <w:jc w:val="left"/>
+            </w:pPr>
+            <w:r>
+              <w:t xml:space="preserve">2</w:t>
+            </w:r>
+          </w:p>
+        </w:tc>
+        <w:tc>
+          <w:tcPr/>
+          <w:p>
+            <w:pPr>
+              <w:pStyle w:val="Compact"/>
+              <w:jc w:val="left"/>
+            </w:pPr>
+            <w:r>
+              <w:t xml:space="preserve">0.08</w:t>
+            </w:r>
+          </w:p>
+        </w:tc>
+        <w:tc>
+          <w:tcPr/>
+          <w:p>
+            <w:pPr>
+              <w:pStyle w:val="Compact"/>
+            </w:pPr>
           </w:p>
         </w:tc>
       </w:tr>
@@ -1574,55 +1570,55 @@
               <w:jc w:val="left"/>
             </w:pPr>
             <w:r>
-              <w:t xml:space="preserve">ecuador</w:t>
-            </w:r>
-          </w:p>
-        </w:tc>
-        <w:tc>
-          <w:tcPr/>
-          <w:p>
-            <w:pPr>
-              <w:pStyle w:val="Compact"/>
-              <w:jc w:val="left"/>
-            </w:pPr>
-            <w:r>
-              <w:t xml:space="preserve">cho</w:t>
-            </w:r>
-          </w:p>
-        </w:tc>
-        <w:tc>
-          <w:tcPr/>
-          <w:p>
-            <w:pPr>
-              <w:pStyle w:val="Compact"/>
-              <w:jc w:val="left"/>
-            </w:pPr>
-            <w:r>
-              <w:t xml:space="preserve">ps</w:t>
-            </w:r>
-          </w:p>
-        </w:tc>
-        <w:tc>
-          <w:tcPr/>
-          <w:p>
-            <w:pPr>
-              <w:pStyle w:val="Compact"/>
-              <w:jc w:val="left"/>
-            </w:pPr>
-            <w:r>
-              <w:t xml:space="preserve">seasons:n_occ_predator_scavenger</w:t>
-            </w:r>
-          </w:p>
-        </w:tc>
-        <w:tc>
-          <w:tcPr/>
-          <w:p>
-            <w:pPr>
-              <w:pStyle w:val="Compact"/>
-              <w:jc w:val="left"/>
-            </w:pPr>
-            <w:r>
-              <w:t xml:space="preserve">2.78</w:t>
+              <w:t xml:space="preserve">png</w:t>
+            </w:r>
+          </w:p>
+        </w:tc>
+        <w:tc>
+          <w:tcPr/>
+          <w:p>
+            <w:pPr>
+              <w:pStyle w:val="Compact"/>
+              <w:jc w:val="left"/>
+            </w:pPr>
+            <w:r>
+              <w:t xml:space="preserve">cho_amino_acid</w:t>
+            </w:r>
+          </w:p>
+        </w:tc>
+        <w:tc>
+          <w:tcPr/>
+          <w:p>
+            <w:pPr>
+              <w:pStyle w:val="Compact"/>
+              <w:jc w:val="left"/>
+            </w:pPr>
+            <w:r>
+              <w:t xml:space="preserve">null</w:t>
+            </w:r>
+          </w:p>
+        </w:tc>
+        <w:tc>
+          <w:tcPr/>
+          <w:p>
+            <w:pPr>
+              <w:pStyle w:val="Compact"/>
+              <w:jc w:val="left"/>
+            </w:pPr>
+            <w:r>
+              <w:t xml:space="preserve">(Intercept)</w:t>
+            </w:r>
+          </w:p>
+        </w:tc>
+        <w:tc>
+          <w:tcPr/>
+          <w:p>
+            <w:pPr>
+              <w:pStyle w:val="Compact"/>
+              <w:jc w:val="left"/>
+            </w:pPr>
+            <w:r>
+              <w:t xml:space="preserve">0.06</w:t>
             </w:r>
           </w:p>
         </w:tc>
@@ -1646,7 +1642,7 @@
               <w:jc w:val="left"/>
             </w:pPr>
             <w:r>
-              <w:t xml:space="preserve">0.10</w:t>
+              <w:t xml:space="preserve">0.80</w:t>
             </w:r>
           </w:p>
         </w:tc>
@@ -1668,55 +1664,55 @@
               <w:jc w:val="left"/>
             </w:pPr>
             <w:r>
-              <w:t xml:space="preserve">ecuador</w:t>
-            </w:r>
-          </w:p>
-        </w:tc>
-        <w:tc>
-          <w:tcPr/>
-          <w:p>
-            <w:pPr>
-              <w:pStyle w:val="Compact"/>
-              <w:jc w:val="left"/>
-            </w:pPr>
-            <w:r>
-              <w:t xml:space="preserve">cho</w:t>
-            </w:r>
-          </w:p>
-        </w:tc>
-        <w:tc>
-          <w:tcPr/>
-          <w:p>
-            <w:pPr>
-              <w:pStyle w:val="Compact"/>
-              <w:jc w:val="left"/>
-            </w:pPr>
-            <w:r>
-              <w:t xml:space="preserve">ps</w:t>
-            </w:r>
-          </w:p>
-        </w:tc>
-        <w:tc>
-          <w:tcPr/>
-          <w:p>
-            <w:pPr>
-              <w:pStyle w:val="Compact"/>
-              <w:jc w:val="left"/>
-            </w:pPr>
-            <w:r>
-              <w:t xml:space="preserve">poly(elevation_mean, 1):seasons:n_occ_predator_scavenger</w:t>
-            </w:r>
-          </w:p>
-        </w:tc>
-        <w:tc>
-          <w:tcPr/>
-          <w:p>
-            <w:pPr>
-              <w:pStyle w:val="Compact"/>
-              <w:jc w:val="left"/>
-            </w:pPr>
-            <w:r>
-              <w:t xml:space="preserve">8.57</w:t>
+              <w:t xml:space="preserve">png</w:t>
+            </w:r>
+          </w:p>
+        </w:tc>
+        <w:tc>
+          <w:tcPr/>
+          <w:p>
+            <w:pPr>
+              <w:pStyle w:val="Compact"/>
+              <w:jc w:val="left"/>
+            </w:pPr>
+            <w:r>
+              <w:t xml:space="preserve">cho_amino_acid</w:t>
+            </w:r>
+          </w:p>
+        </w:tc>
+        <w:tc>
+          <w:tcPr/>
+          <w:p>
+            <w:pPr>
+              <w:pStyle w:val="Compact"/>
+              <w:jc w:val="left"/>
+            </w:pPr>
+            <w:r>
+              <w:t xml:space="preserve">null</w:t>
+            </w:r>
+          </w:p>
+        </w:tc>
+        <w:tc>
+          <w:tcPr/>
+          <w:p>
+            <w:pPr>
+              <w:pStyle w:val="Compact"/>
+              <w:jc w:val="left"/>
+            </w:pPr>
+            <w:r>
+              <w:t xml:space="preserve">seasons</w:t>
+            </w:r>
+          </w:p>
+        </w:tc>
+        <w:tc>
+          <w:tcPr/>
+          <w:p>
+            <w:pPr>
+              <w:pStyle w:val="Compact"/>
+              <w:jc w:val="left"/>
+            </w:pPr>
+            <w:r>
+              <w:t xml:space="preserve">3.58</w:t>
             </w:r>
           </w:p>
         </w:tc>
@@ -1740,20 +1736,16 @@
               <w:jc w:val="left"/>
             </w:pPr>
             <w:r>
-              <w:t xml:space="preserve">0.00</w:t>
-            </w:r>
-          </w:p>
-        </w:tc>
-        <w:tc>
-          <w:tcPr/>
-          <w:p>
-            <w:pPr>
-              <w:pStyle w:val="Compact"/>
-              <w:jc w:val="left"/>
-            </w:pPr>
-            <w:r>
-              <w:t xml:space="preserve">**</w:t>
-            </w:r>
+              <w:t xml:space="preserve">0.06</w:t>
+            </w:r>
+          </w:p>
+        </w:tc>
+        <w:tc>
+          <w:tcPr/>
+          <w:p>
+            <w:pPr>
+              <w:pStyle w:val="Compact"/>
+            </w:pPr>
           </w:p>
         </w:tc>
       </w:tr>
@@ -1778,7 +1770,7 @@
               <w:jc w:val="left"/>
             </w:pPr>
             <w:r>
-              <w:t xml:space="preserve">cho</w:t>
+              <w:t xml:space="preserve">h2o</w:t>
             </w:r>
           </w:p>
         </w:tc>
@@ -1814,7 +1806,7 @@
               <w:jc w:val="left"/>
             </w:pPr>
             <w:r>
-              <w:t xml:space="preserve">6.67</w:t>
+              <w:t xml:space="preserve">8.82</w:t>
             </w:r>
           </w:p>
         </w:tc>
@@ -1838,7 +1830,7 @@
               <w:jc w:val="left"/>
             </w:pPr>
             <w:r>
-              <w:t xml:space="preserve">0.01</w:t>
+              <w:t xml:space="preserve">0.00</w:t>
             </w:r>
           </w:p>
         </w:tc>
@@ -1876,7 +1868,7 @@
               <w:jc w:val="left"/>
             </w:pPr>
             <w:r>
-              <w:t xml:space="preserve">cho</w:t>
+              <w:t xml:space="preserve">h2o</w:t>
             </w:r>
           </w:p>
         </w:tc>
@@ -1912,7 +1904,7 @@
               <w:jc w:val="left"/>
             </w:pPr>
             <w:r>
-              <w:t xml:space="preserve">1.60</w:t>
+              <w:t xml:space="preserve">1.43</w:t>
             </w:r>
           </w:p>
         </w:tc>
@@ -1936,7 +1928,7 @@
               <w:jc w:val="left"/>
             </w:pPr>
             <w:r>
-              <w:t xml:space="preserve">0.21</w:t>
+              <w:t xml:space="preserve">0.23</w:t>
             </w:r>
           </w:p>
         </w:tc>
@@ -1970,7 +1962,7 @@
               <w:jc w:val="left"/>
             </w:pPr>
             <w:r>
-              <w:t xml:space="preserve">cho</w:t>
+              <w:t xml:space="preserve">h2o</w:t>
             </w:r>
           </w:p>
         </w:tc>
@@ -2006,7 +1998,7 @@
               <w:jc w:val="left"/>
             </w:pPr>
             <w:r>
-              <w:t xml:space="preserve">16.66</w:t>
+              <w:t xml:space="preserve">4.50</w:t>
             </w:r>
           </w:p>
         </w:tc>
@@ -2030,19 +2022,19 @@
               <w:jc w:val="left"/>
             </w:pPr>
             <w:r>
-              <w:t xml:space="preserve">0.00</w:t>
-            </w:r>
-          </w:p>
-        </w:tc>
-        <w:tc>
-          <w:tcPr/>
-          <w:p>
-            <w:pPr>
-              <w:pStyle w:val="Compact"/>
-              <w:jc w:val="left"/>
-            </w:pPr>
-            <w:r>
-              <w:t xml:space="preserve">***</w:t>
+              <w:t xml:space="preserve">0.03</w:t>
+            </w:r>
+          </w:p>
+        </w:tc>
+        <w:tc>
+          <w:tcPr/>
+          <w:p>
+            <w:pPr>
+              <w:pStyle w:val="Compact"/>
+              <w:jc w:val="left"/>
+            </w:pPr>
+            <w:r>
+              <w:t xml:space="preserve">*</w:t>
             </w:r>
           </w:p>
         </w:tc>
@@ -2056,55 +2048,55 @@
               <w:jc w:val="left"/>
             </w:pPr>
             <w:r>
-              <w:t xml:space="preserve">ecuador</w:t>
-            </w:r>
-          </w:p>
-        </w:tc>
-        <w:tc>
-          <w:tcPr/>
-          <w:p>
-            <w:pPr>
-              <w:pStyle w:val="Compact"/>
-              <w:jc w:val="left"/>
-            </w:pPr>
-            <w:r>
-              <w:t xml:space="preserve">cho_amino_acid</w:t>
-            </w:r>
-          </w:p>
-        </w:tc>
-        <w:tc>
-          <w:tcPr/>
-          <w:p>
-            <w:pPr>
-              <w:pStyle w:val="Compact"/>
-              <w:jc w:val="left"/>
-            </w:pPr>
-            <w:r>
-              <w:t xml:space="preserve">ps</w:t>
-            </w:r>
-          </w:p>
-        </w:tc>
-        <w:tc>
-          <w:tcPr/>
-          <w:p>
-            <w:pPr>
-              <w:pStyle w:val="Compact"/>
-              <w:jc w:val="left"/>
-            </w:pPr>
-            <w:r>
-              <w:t xml:space="preserve">(Intercept)</w:t>
-            </w:r>
-          </w:p>
-        </w:tc>
-        <w:tc>
-          <w:tcPr/>
-          <w:p>
-            <w:pPr>
-              <w:pStyle w:val="Compact"/>
-              <w:jc w:val="left"/>
-            </w:pPr>
-            <w:r>
-              <w:t xml:space="preserve">2.37</w:t>
+              <w:t xml:space="preserve">tanzania</w:t>
+            </w:r>
+          </w:p>
+        </w:tc>
+        <w:tc>
+          <w:tcPr/>
+          <w:p>
+            <w:pPr>
+              <w:pStyle w:val="Compact"/>
+              <w:jc w:val="left"/>
+            </w:pPr>
+            <w:r>
+              <w:t xml:space="preserve">h2o</w:t>
+            </w:r>
+          </w:p>
+        </w:tc>
+        <w:tc>
+          <w:tcPr/>
+          <w:p>
+            <w:pPr>
+              <w:pStyle w:val="Compact"/>
+              <w:jc w:val="left"/>
+            </w:pPr>
+            <w:r>
+              <w:t xml:space="preserve">null</w:t>
+            </w:r>
+          </w:p>
+        </w:tc>
+        <w:tc>
+          <w:tcPr/>
+          <w:p>
+            <w:pPr>
+              <w:pStyle w:val="Compact"/>
+              <w:jc w:val="left"/>
+            </w:pPr>
+            <w:r>
+              <w:t xml:space="preserve">poly(elevation_mean, 1)</w:t>
+            </w:r>
+          </w:p>
+        </w:tc>
+        <w:tc>
+          <w:tcPr/>
+          <w:p>
+            <w:pPr>
+              <w:pStyle w:val="Compact"/>
+              <w:jc w:val="left"/>
+            </w:pPr>
+            <w:r>
+              <w:t xml:space="preserve">4.77</w:t>
             </w:r>
           </w:p>
         </w:tc>
@@ -2128,16 +2120,20 @@
               <w:jc w:val="left"/>
             </w:pPr>
             <w:r>
-              <w:t xml:space="preserve">0.12</w:t>
-            </w:r>
-          </w:p>
-        </w:tc>
-        <w:tc>
-          <w:tcPr/>
-          <w:p>
-            <w:pPr>
-              <w:pStyle w:val="Compact"/>
-            </w:pPr>
+              <w:t xml:space="preserve">0.03</w:t>
+            </w:r>
+          </w:p>
+        </w:tc>
+        <w:tc>
+          <w:tcPr/>
+          <w:p>
+            <w:pPr>
+              <w:pStyle w:val="Compact"/>
+              <w:jc w:val="left"/>
+            </w:pPr>
+            <w:r>
+              <w:t xml:space="preserve">*</w:t>
+            </w:r>
           </w:p>
         </w:tc>
       </w:tr>
@@ -2162,67 +2158,67 @@
               <w:jc w:val="left"/>
             </w:pPr>
             <w:r>
-              <w:t xml:space="preserve">cho_amino_acid</w:t>
-            </w:r>
-          </w:p>
-        </w:tc>
-        <w:tc>
-          <w:tcPr/>
-          <w:p>
-            <w:pPr>
-              <w:pStyle w:val="Compact"/>
-              <w:jc w:val="left"/>
-            </w:pPr>
-            <w:r>
-              <w:t xml:space="preserve">ps</w:t>
-            </w:r>
-          </w:p>
-        </w:tc>
-        <w:tc>
-          <w:tcPr/>
-          <w:p>
-            <w:pPr>
-              <w:pStyle w:val="Compact"/>
-              <w:jc w:val="left"/>
-            </w:pPr>
-            <w:r>
-              <w:t xml:space="preserve">poly(elevation_mean, 2)</w:t>
-            </w:r>
-          </w:p>
-        </w:tc>
-        <w:tc>
-          <w:tcPr/>
-          <w:p>
-            <w:pPr>
-              <w:pStyle w:val="Compact"/>
-              <w:jc w:val="left"/>
-            </w:pPr>
-            <w:r>
-              <w:t xml:space="preserve">2.87</w:t>
-            </w:r>
-          </w:p>
-        </w:tc>
-        <w:tc>
-          <w:tcPr/>
-          <w:p>
-            <w:pPr>
-              <w:pStyle w:val="Compact"/>
-              <w:jc w:val="left"/>
-            </w:pPr>
-            <w:r>
-              <w:t xml:space="preserve">2</w:t>
-            </w:r>
-          </w:p>
-        </w:tc>
-        <w:tc>
-          <w:tcPr/>
-          <w:p>
-            <w:pPr>
-              <w:pStyle w:val="Compact"/>
-              <w:jc w:val="left"/>
-            </w:pPr>
-            <w:r>
-              <w:t xml:space="preserve">0.24</w:t>
+              <w:t xml:space="preserve">lipid</w:t>
+            </w:r>
+          </w:p>
+        </w:tc>
+        <w:tc>
+          <w:tcPr/>
+          <w:p>
+            <w:pPr>
+              <w:pStyle w:val="Compact"/>
+              <w:jc w:val="left"/>
+            </w:pPr>
+            <w:r>
+              <w:t xml:space="preserve">null</w:t>
+            </w:r>
+          </w:p>
+        </w:tc>
+        <w:tc>
+          <w:tcPr/>
+          <w:p>
+            <w:pPr>
+              <w:pStyle w:val="Compact"/>
+              <w:jc w:val="left"/>
+            </w:pPr>
+            <w:r>
+              <w:t xml:space="preserve">(Intercept)</w:t>
+            </w:r>
+          </w:p>
+        </w:tc>
+        <w:tc>
+          <w:tcPr/>
+          <w:p>
+            <w:pPr>
+              <w:pStyle w:val="Compact"/>
+              <w:jc w:val="left"/>
+            </w:pPr>
+            <w:r>
+              <w:t xml:space="preserve">2.34</w:t>
+            </w:r>
+          </w:p>
+        </w:tc>
+        <w:tc>
+          <w:tcPr/>
+          <w:p>
+            <w:pPr>
+              <w:pStyle w:val="Compact"/>
+              <w:jc w:val="left"/>
+            </w:pPr>
+            <w:r>
+              <w:t xml:space="preserve">1</w:t>
+            </w:r>
+          </w:p>
+        </w:tc>
+        <w:tc>
+          <w:tcPr/>
+          <w:p>
+            <w:pPr>
+              <w:pStyle w:val="Compact"/>
+              <w:jc w:val="left"/>
+            </w:pPr>
+            <w:r>
+              <w:t xml:space="preserve">0.13</w:t>
             </w:r>
           </w:p>
         </w:tc>
@@ -2256,55 +2252,55 @@
               <w:jc w:val="left"/>
             </w:pPr>
             <w:r>
-              <w:t xml:space="preserve">cho_amino_acid</w:t>
-            </w:r>
-          </w:p>
-        </w:tc>
-        <w:tc>
-          <w:tcPr/>
-          <w:p>
-            <w:pPr>
-              <w:pStyle w:val="Compact"/>
-              <w:jc w:val="left"/>
-            </w:pPr>
-            <w:r>
-              <w:t xml:space="preserve">ps</w:t>
-            </w:r>
-          </w:p>
-        </w:tc>
-        <w:tc>
-          <w:tcPr/>
-          <w:p>
-            <w:pPr>
-              <w:pStyle w:val="Compact"/>
-              <w:jc w:val="left"/>
-            </w:pPr>
-            <w:r>
-              <w:t xml:space="preserve">n_occ_predator_scavenger</w:t>
-            </w:r>
-          </w:p>
-        </w:tc>
-        <w:tc>
-          <w:tcPr/>
-          <w:p>
-            <w:pPr>
-              <w:pStyle w:val="Compact"/>
-              <w:jc w:val="left"/>
-            </w:pPr>
-            <w:r>
-              <w:t xml:space="preserve">9.77</w:t>
-            </w:r>
-          </w:p>
-        </w:tc>
-        <w:tc>
-          <w:tcPr/>
-          <w:p>
-            <w:pPr>
-              <w:pStyle w:val="Compact"/>
-              <w:jc w:val="left"/>
-            </w:pPr>
-            <w:r>
-              <w:t xml:space="preserve">1</w:t>
+              <w:t xml:space="preserve">lipid</w:t>
+            </w:r>
+          </w:p>
+        </w:tc>
+        <w:tc>
+          <w:tcPr/>
+          <w:p>
+            <w:pPr>
+              <w:pStyle w:val="Compact"/>
+              <w:jc w:val="left"/>
+            </w:pPr>
+            <w:r>
+              <w:t xml:space="preserve">null</w:t>
+            </w:r>
+          </w:p>
+        </w:tc>
+        <w:tc>
+          <w:tcPr/>
+          <w:p>
+            <w:pPr>
+              <w:pStyle w:val="Compact"/>
+              <w:jc w:val="left"/>
+            </w:pPr>
+            <w:r>
+              <w:t xml:space="preserve">poly(elevation_mean, 2)</w:t>
+            </w:r>
+          </w:p>
+        </w:tc>
+        <w:tc>
+          <w:tcPr/>
+          <w:p>
+            <w:pPr>
+              <w:pStyle w:val="Compact"/>
+              <w:jc w:val="left"/>
+            </w:pPr>
+            <w:r>
+              <w:t xml:space="preserve">15.59</w:t>
+            </w:r>
+          </w:p>
+        </w:tc>
+        <w:tc>
+          <w:tcPr/>
+          <w:p>
+            <w:pPr>
+              <w:pStyle w:val="Compact"/>
+              <w:jc w:val="left"/>
+            </w:pPr>
+            <w:r>
+              <w:t xml:space="preserve">2</w:t>
             </w:r>
           </w:p>
         </w:tc>
@@ -2328,7 +2324,7 @@
               <w:jc w:val="left"/>
             </w:pPr>
             <w:r>
-              <w:t xml:space="preserve">**</w:t>
+              <w:t xml:space="preserve">***</w:t>
             </w:r>
           </w:p>
         </w:tc>
@@ -2342,79 +2338,79 @@
               <w:jc w:val="left"/>
             </w:pPr>
             <w:r>
-              <w:t xml:space="preserve">ecuador</w:t>
-            </w:r>
-          </w:p>
-        </w:tc>
-        <w:tc>
-          <w:tcPr/>
-          <w:p>
-            <w:pPr>
-              <w:pStyle w:val="Compact"/>
-              <w:jc w:val="left"/>
-            </w:pPr>
-            <w:r>
-              <w:t xml:space="preserve">cho_amino_acid</w:t>
-            </w:r>
-          </w:p>
-        </w:tc>
-        <w:tc>
-          <w:tcPr/>
-          <w:p>
-            <w:pPr>
-              <w:pStyle w:val="Compact"/>
-              <w:jc w:val="left"/>
-            </w:pPr>
-            <w:r>
-              <w:t xml:space="preserve">ps</w:t>
-            </w:r>
-          </w:p>
-        </w:tc>
-        <w:tc>
-          <w:tcPr/>
-          <w:p>
-            <w:pPr>
-              <w:pStyle w:val="Compact"/>
-              <w:jc w:val="left"/>
-            </w:pPr>
-            <w:r>
-              <w:t xml:space="preserve">poly(elevation_mean, 2):n_occ_predator_scavenger</w:t>
-            </w:r>
-          </w:p>
-        </w:tc>
-        <w:tc>
-          <w:tcPr/>
-          <w:p>
-            <w:pPr>
-              <w:pStyle w:val="Compact"/>
-              <w:jc w:val="left"/>
-            </w:pPr>
-            <w:r>
-              <w:t xml:space="preserve">5.89</w:t>
-            </w:r>
-          </w:p>
-        </w:tc>
-        <w:tc>
-          <w:tcPr/>
-          <w:p>
-            <w:pPr>
-              <w:pStyle w:val="Compact"/>
-              <w:jc w:val="left"/>
-            </w:pPr>
-            <w:r>
-              <w:t xml:space="preserve">2</w:t>
-            </w:r>
-          </w:p>
-        </w:tc>
-        <w:tc>
-          <w:tcPr/>
-          <w:p>
-            <w:pPr>
-              <w:pStyle w:val="Compact"/>
-              <w:jc w:val="left"/>
-            </w:pPr>
-            <w:r>
-              <w:t xml:space="preserve">0.05</w:t>
+              <w:t xml:space="preserve">png</w:t>
+            </w:r>
+          </w:p>
+        </w:tc>
+        <w:tc>
+          <w:tcPr/>
+          <w:p>
+            <w:pPr>
+              <w:pStyle w:val="Compact"/>
+              <w:jc w:val="left"/>
+            </w:pPr>
+            <w:r>
+              <w:t xml:space="preserve">lipid</w:t>
+            </w:r>
+          </w:p>
+        </w:tc>
+        <w:tc>
+          <w:tcPr/>
+          <w:p>
+            <w:pPr>
+              <w:pStyle w:val="Compact"/>
+              <w:jc w:val="left"/>
+            </w:pPr>
+            <w:r>
+              <w:t xml:space="preserve">null</w:t>
+            </w:r>
+          </w:p>
+        </w:tc>
+        <w:tc>
+          <w:tcPr/>
+          <w:p>
+            <w:pPr>
+              <w:pStyle w:val="Compact"/>
+              <w:jc w:val="left"/>
+            </w:pPr>
+            <w:r>
+              <w:t xml:space="preserve">(Intercept)</w:t>
+            </w:r>
+          </w:p>
+        </w:tc>
+        <w:tc>
+          <w:tcPr/>
+          <w:p>
+            <w:pPr>
+              <w:pStyle w:val="Compact"/>
+              <w:jc w:val="left"/>
+            </w:pPr>
+            <w:r>
+              <w:t xml:space="preserve">0.97</w:t>
+            </w:r>
+          </w:p>
+        </w:tc>
+        <w:tc>
+          <w:tcPr/>
+          <w:p>
+            <w:pPr>
+              <w:pStyle w:val="Compact"/>
+              <w:jc w:val="left"/>
+            </w:pPr>
+            <w:r>
+              <w:t xml:space="preserve">1</w:t>
+            </w:r>
+          </w:p>
+        </w:tc>
+        <w:tc>
+          <w:tcPr/>
+          <w:p>
+            <w:pPr>
+              <w:pStyle w:val="Compact"/>
+              <w:jc w:val="left"/>
+            </w:pPr>
+            <w:r>
+              <w:t xml:space="preserve">0.32</w:t>
             </w:r>
           </w:p>
         </w:tc>
@@ -2448,7 +2444,7 @@
               <w:jc w:val="left"/>
             </w:pPr>
             <w:r>
-              <w:t xml:space="preserve">cho_amino_acid</w:t>
+              <w:t xml:space="preserve">lipid</w:t>
             </w:r>
           </w:p>
         </w:tc>
@@ -2472,7 +2468,31 @@
               <w:jc w:val="left"/>
             </w:pPr>
             <w:r>
-              <w:t xml:space="preserve">(Intercept)</w:t>
+              <w:t xml:space="preserve">poly(elevation_mean, 2)</w:t>
+            </w:r>
+          </w:p>
+        </w:tc>
+        <w:tc>
+          <w:tcPr/>
+          <w:p>
+            <w:pPr>
+              <w:pStyle w:val="Compact"/>
+              <w:jc w:val="left"/>
+            </w:pPr>
+            <w:r>
+              <w:t xml:space="preserve">5.53</w:t>
+            </w:r>
+          </w:p>
+        </w:tc>
+        <w:tc>
+          <w:tcPr/>
+          <w:p>
+            <w:pPr>
+              <w:pStyle w:val="Compact"/>
+              <w:jc w:val="left"/>
+            </w:pPr>
+            <w:r>
+              <w:t xml:space="preserve">2</w:t>
             </w:r>
           </w:p>
         </w:tc>
@@ -2485,30 +2505,6 @@
             </w:pPr>
             <w:r>
               <w:t xml:space="preserve">0.06</w:t>
-            </w:r>
-          </w:p>
-        </w:tc>
-        <w:tc>
-          <w:tcPr/>
-          <w:p>
-            <w:pPr>
-              <w:pStyle w:val="Compact"/>
-              <w:jc w:val="left"/>
-            </w:pPr>
-            <w:r>
-              <w:t xml:space="preserve">1</w:t>
-            </w:r>
-          </w:p>
-        </w:tc>
-        <w:tc>
-          <w:tcPr/>
-          <w:p>
-            <w:pPr>
-              <w:pStyle w:val="Compact"/>
-              <w:jc w:val="left"/>
-            </w:pPr>
-            <w:r>
-              <w:t xml:space="preserve">0.80</w:t>
             </w:r>
           </w:p>
         </w:tc>
@@ -2542,7 +2538,7 @@
               <w:jc w:val="left"/>
             </w:pPr>
             <w:r>
-              <w:t xml:space="preserve">cho_amino_acid</w:t>
+              <w:t xml:space="preserve">lipid</w:t>
             </w:r>
           </w:p>
         </w:tc>
@@ -2578,7 +2574,7 @@
               <w:jc w:val="left"/>
             </w:pPr>
             <w:r>
-              <w:t xml:space="preserve">3.58</w:t>
+              <w:t xml:space="preserve">8.11</w:t>
             </w:r>
           </w:p>
         </w:tc>
@@ -2602,198 +2598,6 @@
               <w:jc w:val="left"/>
             </w:pPr>
             <w:r>
-              <w:t xml:space="preserve">0.06</w:t>
-            </w:r>
-          </w:p>
-        </w:tc>
-        <w:tc>
-          <w:tcPr/>
-          <w:p>
-            <w:pPr>
-              <w:pStyle w:val="Compact"/>
-            </w:pPr>
-          </w:p>
-        </w:tc>
-      </w:tr>
-      <w:tr>
-        <w:tc>
-          <w:tcPr/>
-          <w:p>
-            <w:pPr>
-              <w:pStyle w:val="Compact"/>
-              <w:jc w:val="left"/>
-            </w:pPr>
-            <w:r>
-              <w:t xml:space="preserve">tanzania</w:t>
-            </w:r>
-          </w:p>
-        </w:tc>
-        <w:tc>
-          <w:tcPr/>
-          <w:p>
-            <w:pPr>
-              <w:pStyle w:val="Compact"/>
-              <w:jc w:val="left"/>
-            </w:pPr>
-            <w:r>
-              <w:t xml:space="preserve">cho_amino_acid</w:t>
-            </w:r>
-          </w:p>
-        </w:tc>
-        <w:tc>
-          <w:tcPr/>
-          <w:p>
-            <w:pPr>
-              <w:pStyle w:val="Compact"/>
-              <w:jc w:val="left"/>
-            </w:pPr>
-            <w:r>
-              <w:t xml:space="preserve">null</w:t>
-            </w:r>
-          </w:p>
-        </w:tc>
-        <w:tc>
-          <w:tcPr/>
-          <w:p>
-            <w:pPr>
-              <w:pStyle w:val="Compact"/>
-              <w:jc w:val="left"/>
-            </w:pPr>
-            <w:r>
-              <w:t xml:space="preserve">(Intercept)</w:t>
-            </w:r>
-          </w:p>
-        </w:tc>
-        <w:tc>
-          <w:tcPr/>
-          <w:p>
-            <w:pPr>
-              <w:pStyle w:val="Compact"/>
-              <w:jc w:val="left"/>
-            </w:pPr>
-            <w:r>
-              <w:t xml:space="preserve">5.71</w:t>
-            </w:r>
-          </w:p>
-        </w:tc>
-        <w:tc>
-          <w:tcPr/>
-          <w:p>
-            <w:pPr>
-              <w:pStyle w:val="Compact"/>
-              <w:jc w:val="left"/>
-            </w:pPr>
-            <w:r>
-              <w:t xml:space="preserve">1</w:t>
-            </w:r>
-          </w:p>
-        </w:tc>
-        <w:tc>
-          <w:tcPr/>
-          <w:p>
-            <w:pPr>
-              <w:pStyle w:val="Compact"/>
-              <w:jc w:val="left"/>
-            </w:pPr>
-            <w:r>
-              <w:t xml:space="preserve">0.02</w:t>
-            </w:r>
-          </w:p>
-        </w:tc>
-        <w:tc>
-          <w:tcPr/>
-          <w:p>
-            <w:pPr>
-              <w:pStyle w:val="Compact"/>
-              <w:jc w:val="left"/>
-            </w:pPr>
-            <w:r>
-              <w:t xml:space="preserve">*</w:t>
-            </w:r>
-          </w:p>
-        </w:tc>
-      </w:tr>
-      <w:tr>
-        <w:tc>
-          <w:tcPr/>
-          <w:p>
-            <w:pPr>
-              <w:pStyle w:val="Compact"/>
-              <w:jc w:val="left"/>
-            </w:pPr>
-            <w:r>
-              <w:t xml:space="preserve">ecuador</w:t>
-            </w:r>
-          </w:p>
-        </w:tc>
-        <w:tc>
-          <w:tcPr/>
-          <w:p>
-            <w:pPr>
-              <w:pStyle w:val="Compact"/>
-              <w:jc w:val="left"/>
-            </w:pPr>
-            <w:r>
-              <w:t xml:space="preserve">h2o</w:t>
-            </w:r>
-          </w:p>
-        </w:tc>
-        <w:tc>
-          <w:tcPr/>
-          <w:p>
-            <w:pPr>
-              <w:pStyle w:val="Compact"/>
-              <w:jc w:val="left"/>
-            </w:pPr>
-            <w:r>
-              <w:t xml:space="preserve">null</w:t>
-            </w:r>
-          </w:p>
-        </w:tc>
-        <w:tc>
-          <w:tcPr/>
-          <w:p>
-            <w:pPr>
-              <w:pStyle w:val="Compact"/>
-              <w:jc w:val="left"/>
-            </w:pPr>
-            <w:r>
-              <w:t xml:space="preserve">(Intercept)</w:t>
-            </w:r>
-          </w:p>
-        </w:tc>
-        <w:tc>
-          <w:tcPr/>
-          <w:p>
-            <w:pPr>
-              <w:pStyle w:val="Compact"/>
-              <w:jc w:val="left"/>
-            </w:pPr>
-            <w:r>
-              <w:t xml:space="preserve">22.03</w:t>
-            </w:r>
-          </w:p>
-        </w:tc>
-        <w:tc>
-          <w:tcPr/>
-          <w:p>
-            <w:pPr>
-              <w:pStyle w:val="Compact"/>
-              <w:jc w:val="left"/>
-            </w:pPr>
-            <w:r>
-              <w:t xml:space="preserve">1</w:t>
-            </w:r>
-          </w:p>
-        </w:tc>
-        <w:tc>
-          <w:tcPr/>
-          <w:p>
-            <w:pPr>
-              <w:pStyle w:val="Compact"/>
-              <w:jc w:val="left"/>
-            </w:pPr>
-            <w:r>
               <w:t xml:space="preserve">0.00</w:t>
             </w:r>
           </w:p>
@@ -2806,1168 +2610,8 @@
               <w:jc w:val="left"/>
             </w:pPr>
             <w:r>
-              <w:t xml:space="preserve">***</w:t>
-            </w:r>
-          </w:p>
-        </w:tc>
-      </w:tr>
-      <w:tr>
-        <w:tc>
-          <w:tcPr/>
-          <w:p>
-            <w:pPr>
-              <w:pStyle w:val="Compact"/>
-              <w:jc w:val="left"/>
-            </w:pPr>
-            <w:r>
-              <w:t xml:space="preserve">png</w:t>
-            </w:r>
-          </w:p>
-        </w:tc>
-        <w:tc>
-          <w:tcPr/>
-          <w:p>
-            <w:pPr>
-              <w:pStyle w:val="Compact"/>
-              <w:jc w:val="left"/>
-            </w:pPr>
-            <w:r>
-              <w:t xml:space="preserve">h2o</w:t>
-            </w:r>
-          </w:p>
-        </w:tc>
-        <w:tc>
-          <w:tcPr/>
-          <w:p>
-            <w:pPr>
-              <w:pStyle w:val="Compact"/>
-              <w:jc w:val="left"/>
-            </w:pPr>
-            <w:r>
-              <w:t xml:space="preserve">null</w:t>
-            </w:r>
-          </w:p>
-        </w:tc>
-        <w:tc>
-          <w:tcPr/>
-          <w:p>
-            <w:pPr>
-              <w:pStyle w:val="Compact"/>
-              <w:jc w:val="left"/>
-            </w:pPr>
-            <w:r>
-              <w:t xml:space="preserve">(Intercept)</w:t>
-            </w:r>
-          </w:p>
-        </w:tc>
-        <w:tc>
-          <w:tcPr/>
-          <w:p>
-            <w:pPr>
-              <w:pStyle w:val="Compact"/>
-              <w:jc w:val="left"/>
-            </w:pPr>
-            <w:r>
-              <w:t xml:space="preserve">8.82</w:t>
-            </w:r>
-          </w:p>
-        </w:tc>
-        <w:tc>
-          <w:tcPr/>
-          <w:p>
-            <w:pPr>
-              <w:pStyle w:val="Compact"/>
-              <w:jc w:val="left"/>
-            </w:pPr>
-            <w:r>
-              <w:t xml:space="preserve">1</w:t>
-            </w:r>
-          </w:p>
-        </w:tc>
-        <w:tc>
-          <w:tcPr/>
-          <w:p>
-            <w:pPr>
-              <w:pStyle w:val="Compact"/>
-              <w:jc w:val="left"/>
-            </w:pPr>
-            <w:r>
-              <w:t xml:space="preserve">0.00</w:t>
-            </w:r>
-          </w:p>
-        </w:tc>
-        <w:tc>
-          <w:tcPr/>
-          <w:p>
-            <w:pPr>
-              <w:pStyle w:val="Compact"/>
-              <w:jc w:val="left"/>
-            </w:pPr>
-            <w:r>
               <w:t xml:space="preserve">**</w:t>
             </w:r>
-          </w:p>
-        </w:tc>
-      </w:tr>
-      <w:tr>
-        <w:tc>
-          <w:tcPr/>
-          <w:p>
-            <w:pPr>
-              <w:pStyle w:val="Compact"/>
-              <w:jc w:val="left"/>
-            </w:pPr>
-            <w:r>
-              <w:t xml:space="preserve">png</w:t>
-            </w:r>
-          </w:p>
-        </w:tc>
-        <w:tc>
-          <w:tcPr/>
-          <w:p>
-            <w:pPr>
-              <w:pStyle w:val="Compact"/>
-              <w:jc w:val="left"/>
-            </w:pPr>
-            <w:r>
-              <w:t xml:space="preserve">h2o</w:t>
-            </w:r>
-          </w:p>
-        </w:tc>
-        <w:tc>
-          <w:tcPr/>
-          <w:p>
-            <w:pPr>
-              <w:pStyle w:val="Compact"/>
-              <w:jc w:val="left"/>
-            </w:pPr>
-            <w:r>
-              <w:t xml:space="preserve">null</w:t>
-            </w:r>
-          </w:p>
-        </w:tc>
-        <w:tc>
-          <w:tcPr/>
-          <w:p>
-            <w:pPr>
-              <w:pStyle w:val="Compact"/>
-              <w:jc w:val="left"/>
-            </w:pPr>
-            <w:r>
-              <w:t xml:space="preserve">seasons</w:t>
-            </w:r>
-          </w:p>
-        </w:tc>
-        <w:tc>
-          <w:tcPr/>
-          <w:p>
-            <w:pPr>
-              <w:pStyle w:val="Compact"/>
-              <w:jc w:val="left"/>
-            </w:pPr>
-            <w:r>
-              <w:t xml:space="preserve">1.43</w:t>
-            </w:r>
-          </w:p>
-        </w:tc>
-        <w:tc>
-          <w:tcPr/>
-          <w:p>
-            <w:pPr>
-              <w:pStyle w:val="Compact"/>
-              <w:jc w:val="left"/>
-            </w:pPr>
-            <w:r>
-              <w:t xml:space="preserve">1</w:t>
-            </w:r>
-          </w:p>
-        </w:tc>
-        <w:tc>
-          <w:tcPr/>
-          <w:p>
-            <w:pPr>
-              <w:pStyle w:val="Compact"/>
-              <w:jc w:val="left"/>
-            </w:pPr>
-            <w:r>
-              <w:t xml:space="preserve">0.23</w:t>
-            </w:r>
-          </w:p>
-        </w:tc>
-        <w:tc>
-          <w:tcPr/>
-          <w:p>
-            <w:pPr>
-              <w:pStyle w:val="Compact"/>
-            </w:pPr>
-          </w:p>
-        </w:tc>
-      </w:tr>
-      <w:tr>
-        <w:tc>
-          <w:tcPr/>
-          <w:p>
-            <w:pPr>
-              <w:pStyle w:val="Compact"/>
-              <w:jc w:val="left"/>
-            </w:pPr>
-            <w:r>
-              <w:t xml:space="preserve">tanzania</w:t>
-            </w:r>
-          </w:p>
-        </w:tc>
-        <w:tc>
-          <w:tcPr/>
-          <w:p>
-            <w:pPr>
-              <w:pStyle w:val="Compact"/>
-              <w:jc w:val="left"/>
-            </w:pPr>
-            <w:r>
-              <w:t xml:space="preserve">h2o</w:t>
-            </w:r>
-          </w:p>
-        </w:tc>
-        <w:tc>
-          <w:tcPr/>
-          <w:p>
-            <w:pPr>
-              <w:pStyle w:val="Compact"/>
-              <w:jc w:val="left"/>
-            </w:pPr>
-            <w:r>
-              <w:t xml:space="preserve">null</w:t>
-            </w:r>
-          </w:p>
-        </w:tc>
-        <w:tc>
-          <w:tcPr/>
-          <w:p>
-            <w:pPr>
-              <w:pStyle w:val="Compact"/>
-              <w:jc w:val="left"/>
-            </w:pPr>
-            <w:r>
-              <w:t xml:space="preserve">(Intercept)</w:t>
-            </w:r>
-          </w:p>
-        </w:tc>
-        <w:tc>
-          <w:tcPr/>
-          <w:p>
-            <w:pPr>
-              <w:pStyle w:val="Compact"/>
-              <w:jc w:val="left"/>
-            </w:pPr>
-            <w:r>
-              <w:t xml:space="preserve">4.50</w:t>
-            </w:r>
-          </w:p>
-        </w:tc>
-        <w:tc>
-          <w:tcPr/>
-          <w:p>
-            <w:pPr>
-              <w:pStyle w:val="Compact"/>
-              <w:jc w:val="left"/>
-            </w:pPr>
-            <w:r>
-              <w:t xml:space="preserve">1</w:t>
-            </w:r>
-          </w:p>
-        </w:tc>
-        <w:tc>
-          <w:tcPr/>
-          <w:p>
-            <w:pPr>
-              <w:pStyle w:val="Compact"/>
-              <w:jc w:val="left"/>
-            </w:pPr>
-            <w:r>
-              <w:t xml:space="preserve">0.03</w:t>
-            </w:r>
-          </w:p>
-        </w:tc>
-        <w:tc>
-          <w:tcPr/>
-          <w:p>
-            <w:pPr>
-              <w:pStyle w:val="Compact"/>
-              <w:jc w:val="left"/>
-            </w:pPr>
-            <w:r>
-              <w:t xml:space="preserve">*</w:t>
-            </w:r>
-          </w:p>
-        </w:tc>
-      </w:tr>
-      <w:tr>
-        <w:tc>
-          <w:tcPr/>
-          <w:p>
-            <w:pPr>
-              <w:pStyle w:val="Compact"/>
-              <w:jc w:val="left"/>
-            </w:pPr>
-            <w:r>
-              <w:t xml:space="preserve">tanzania</w:t>
-            </w:r>
-          </w:p>
-        </w:tc>
-        <w:tc>
-          <w:tcPr/>
-          <w:p>
-            <w:pPr>
-              <w:pStyle w:val="Compact"/>
-              <w:jc w:val="left"/>
-            </w:pPr>
-            <w:r>
-              <w:t xml:space="preserve">h2o</w:t>
-            </w:r>
-          </w:p>
-        </w:tc>
-        <w:tc>
-          <w:tcPr/>
-          <w:p>
-            <w:pPr>
-              <w:pStyle w:val="Compact"/>
-              <w:jc w:val="left"/>
-            </w:pPr>
-            <w:r>
-              <w:t xml:space="preserve">null</w:t>
-            </w:r>
-          </w:p>
-        </w:tc>
-        <w:tc>
-          <w:tcPr/>
-          <w:p>
-            <w:pPr>
-              <w:pStyle w:val="Compact"/>
-              <w:jc w:val="left"/>
-            </w:pPr>
-            <w:r>
-              <w:t xml:space="preserve">poly(elevation_mean, 1)</w:t>
-            </w:r>
-          </w:p>
-        </w:tc>
-        <w:tc>
-          <w:tcPr/>
-          <w:p>
-            <w:pPr>
-              <w:pStyle w:val="Compact"/>
-              <w:jc w:val="left"/>
-            </w:pPr>
-            <w:r>
-              <w:t xml:space="preserve">4.77</w:t>
-            </w:r>
-          </w:p>
-        </w:tc>
-        <w:tc>
-          <w:tcPr/>
-          <w:p>
-            <w:pPr>
-              <w:pStyle w:val="Compact"/>
-              <w:jc w:val="left"/>
-            </w:pPr>
-            <w:r>
-              <w:t xml:space="preserve">1</w:t>
-            </w:r>
-          </w:p>
-        </w:tc>
-        <w:tc>
-          <w:tcPr/>
-          <w:p>
-            <w:pPr>
-              <w:pStyle w:val="Compact"/>
-              <w:jc w:val="left"/>
-            </w:pPr>
-            <w:r>
-              <w:t xml:space="preserve">0.03</w:t>
-            </w:r>
-          </w:p>
-        </w:tc>
-        <w:tc>
-          <w:tcPr/>
-          <w:p>
-            <w:pPr>
-              <w:pStyle w:val="Compact"/>
-              <w:jc w:val="left"/>
-            </w:pPr>
-            <w:r>
-              <w:t xml:space="preserve">*</w:t>
-            </w:r>
-          </w:p>
-        </w:tc>
-      </w:tr>
-      <w:tr>
-        <w:tc>
-          <w:tcPr/>
-          <w:p>
-            <w:pPr>
-              <w:pStyle w:val="Compact"/>
-              <w:jc w:val="left"/>
-            </w:pPr>
-            <w:r>
-              <w:t xml:space="preserve">ecuador</w:t>
-            </w:r>
-          </w:p>
-        </w:tc>
-        <w:tc>
-          <w:tcPr/>
-          <w:p>
-            <w:pPr>
-              <w:pStyle w:val="Compact"/>
-              <w:jc w:val="left"/>
-            </w:pPr>
-            <w:r>
-              <w:t xml:space="preserve">lipid</w:t>
-            </w:r>
-          </w:p>
-        </w:tc>
-        <w:tc>
-          <w:tcPr/>
-          <w:p>
-            <w:pPr>
-              <w:pStyle w:val="Compact"/>
-              <w:jc w:val="left"/>
-            </w:pPr>
-            <w:r>
-              <w:t xml:space="preserve">ps</w:t>
-            </w:r>
-          </w:p>
-        </w:tc>
-        <w:tc>
-          <w:tcPr/>
-          <w:p>
-            <w:pPr>
-              <w:pStyle w:val="Compact"/>
-              <w:jc w:val="left"/>
-            </w:pPr>
-            <w:r>
-              <w:t xml:space="preserve">(Intercept)</w:t>
-            </w:r>
-          </w:p>
-        </w:tc>
-        <w:tc>
-          <w:tcPr/>
-          <w:p>
-            <w:pPr>
-              <w:pStyle w:val="Compact"/>
-              <w:jc w:val="left"/>
-            </w:pPr>
-            <w:r>
-              <w:t xml:space="preserve">5.22</w:t>
-            </w:r>
-          </w:p>
-        </w:tc>
-        <w:tc>
-          <w:tcPr/>
-          <w:p>
-            <w:pPr>
-              <w:pStyle w:val="Compact"/>
-              <w:jc w:val="left"/>
-            </w:pPr>
-            <w:r>
-              <w:t xml:space="preserve">1</w:t>
-            </w:r>
-          </w:p>
-        </w:tc>
-        <w:tc>
-          <w:tcPr/>
-          <w:p>
-            <w:pPr>
-              <w:pStyle w:val="Compact"/>
-              <w:jc w:val="left"/>
-            </w:pPr>
-            <w:r>
-              <w:t xml:space="preserve">0.02</w:t>
-            </w:r>
-          </w:p>
-        </w:tc>
-        <w:tc>
-          <w:tcPr/>
-          <w:p>
-            <w:pPr>
-              <w:pStyle w:val="Compact"/>
-              <w:jc w:val="left"/>
-            </w:pPr>
-            <w:r>
-              <w:t xml:space="preserve">*</w:t>
-            </w:r>
-          </w:p>
-        </w:tc>
-      </w:tr>
-      <w:tr>
-        <w:tc>
-          <w:tcPr/>
-          <w:p>
-            <w:pPr>
-              <w:pStyle w:val="Compact"/>
-              <w:jc w:val="left"/>
-            </w:pPr>
-            <w:r>
-              <w:t xml:space="preserve">ecuador</w:t>
-            </w:r>
-          </w:p>
-        </w:tc>
-        <w:tc>
-          <w:tcPr/>
-          <w:p>
-            <w:pPr>
-              <w:pStyle w:val="Compact"/>
-              <w:jc w:val="left"/>
-            </w:pPr>
-            <w:r>
-              <w:t xml:space="preserve">lipid</w:t>
-            </w:r>
-          </w:p>
-        </w:tc>
-        <w:tc>
-          <w:tcPr/>
-          <w:p>
-            <w:pPr>
-              <w:pStyle w:val="Compact"/>
-              <w:jc w:val="left"/>
-            </w:pPr>
-            <w:r>
-              <w:t xml:space="preserve">ps</w:t>
-            </w:r>
-          </w:p>
-        </w:tc>
-        <w:tc>
-          <w:tcPr/>
-          <w:p>
-            <w:pPr>
-              <w:pStyle w:val="Compact"/>
-              <w:jc w:val="left"/>
-            </w:pPr>
-            <w:r>
-              <w:t xml:space="preserve">poly(elevation_mean, 2)</w:t>
-            </w:r>
-          </w:p>
-        </w:tc>
-        <w:tc>
-          <w:tcPr/>
-          <w:p>
-            <w:pPr>
-              <w:pStyle w:val="Compact"/>
-              <w:jc w:val="left"/>
-            </w:pPr>
-            <w:r>
-              <w:t xml:space="preserve">11.16</w:t>
-            </w:r>
-          </w:p>
-        </w:tc>
-        <w:tc>
-          <w:tcPr/>
-          <w:p>
-            <w:pPr>
-              <w:pStyle w:val="Compact"/>
-              <w:jc w:val="left"/>
-            </w:pPr>
-            <w:r>
-              <w:t xml:space="preserve">2</w:t>
-            </w:r>
-          </w:p>
-        </w:tc>
-        <w:tc>
-          <w:tcPr/>
-          <w:p>
-            <w:pPr>
-              <w:pStyle w:val="Compact"/>
-              <w:jc w:val="left"/>
-            </w:pPr>
-            <w:r>
-              <w:t xml:space="preserve">0.00</w:t>
-            </w:r>
-          </w:p>
-        </w:tc>
-        <w:tc>
-          <w:tcPr/>
-          <w:p>
-            <w:pPr>
-              <w:pStyle w:val="Compact"/>
-              <w:jc w:val="left"/>
-            </w:pPr>
-            <w:r>
-              <w:t xml:space="preserve">**</w:t>
-            </w:r>
-          </w:p>
-        </w:tc>
-      </w:tr>
-      <w:tr>
-        <w:tc>
-          <w:tcPr/>
-          <w:p>
-            <w:pPr>
-              <w:pStyle w:val="Compact"/>
-              <w:jc w:val="left"/>
-            </w:pPr>
-            <w:r>
-              <w:t xml:space="preserve">ecuador</w:t>
-            </w:r>
-          </w:p>
-        </w:tc>
-        <w:tc>
-          <w:tcPr/>
-          <w:p>
-            <w:pPr>
-              <w:pStyle w:val="Compact"/>
-              <w:jc w:val="left"/>
-            </w:pPr>
-            <w:r>
-              <w:t xml:space="preserve">lipid</w:t>
-            </w:r>
-          </w:p>
-        </w:tc>
-        <w:tc>
-          <w:tcPr/>
-          <w:p>
-            <w:pPr>
-              <w:pStyle w:val="Compact"/>
-              <w:jc w:val="left"/>
-            </w:pPr>
-            <w:r>
-              <w:t xml:space="preserve">ps</w:t>
-            </w:r>
-          </w:p>
-        </w:tc>
-        <w:tc>
-          <w:tcPr/>
-          <w:p>
-            <w:pPr>
-              <w:pStyle w:val="Compact"/>
-              <w:jc w:val="left"/>
-            </w:pPr>
-            <w:r>
-              <w:t xml:space="preserve">n_occ_predator_scavenger</w:t>
-            </w:r>
-          </w:p>
-        </w:tc>
-        <w:tc>
-          <w:tcPr/>
-          <w:p>
-            <w:pPr>
-              <w:pStyle w:val="Compact"/>
-              <w:jc w:val="left"/>
-            </w:pPr>
-            <w:r>
-              <w:t xml:space="preserve">4.61</w:t>
-            </w:r>
-          </w:p>
-        </w:tc>
-        <w:tc>
-          <w:tcPr/>
-          <w:p>
-            <w:pPr>
-              <w:pStyle w:val="Compact"/>
-              <w:jc w:val="left"/>
-            </w:pPr>
-            <w:r>
-              <w:t xml:space="preserve">1</w:t>
-            </w:r>
-          </w:p>
-        </w:tc>
-        <w:tc>
-          <w:tcPr/>
-          <w:p>
-            <w:pPr>
-              <w:pStyle w:val="Compact"/>
-              <w:jc w:val="left"/>
-            </w:pPr>
-            <w:r>
-              <w:t xml:space="preserve">0.03</w:t>
-            </w:r>
-          </w:p>
-        </w:tc>
-        <w:tc>
-          <w:tcPr/>
-          <w:p>
-            <w:pPr>
-              <w:pStyle w:val="Compact"/>
-              <w:jc w:val="left"/>
-            </w:pPr>
-            <w:r>
-              <w:t xml:space="preserve">*</w:t>
-            </w:r>
-          </w:p>
-        </w:tc>
-      </w:tr>
-      <w:tr>
-        <w:tc>
-          <w:tcPr/>
-          <w:p>
-            <w:pPr>
-              <w:pStyle w:val="Compact"/>
-              <w:jc w:val="left"/>
-            </w:pPr>
-            <w:r>
-              <w:t xml:space="preserve">ecuador</w:t>
-            </w:r>
-          </w:p>
-        </w:tc>
-        <w:tc>
-          <w:tcPr/>
-          <w:p>
-            <w:pPr>
-              <w:pStyle w:val="Compact"/>
-              <w:jc w:val="left"/>
-            </w:pPr>
-            <w:r>
-              <w:t xml:space="preserve">lipid</w:t>
-            </w:r>
-          </w:p>
-        </w:tc>
-        <w:tc>
-          <w:tcPr/>
-          <w:p>
-            <w:pPr>
-              <w:pStyle w:val="Compact"/>
-              <w:jc w:val="left"/>
-            </w:pPr>
-            <w:r>
-              <w:t xml:space="preserve">ps</w:t>
-            </w:r>
-          </w:p>
-        </w:tc>
-        <w:tc>
-          <w:tcPr/>
-          <w:p>
-            <w:pPr>
-              <w:pStyle w:val="Compact"/>
-              <w:jc w:val="left"/>
-            </w:pPr>
-            <w:r>
-              <w:t xml:space="preserve">poly(elevation_mean, 2):n_occ_predator_scavenger</w:t>
-            </w:r>
-          </w:p>
-        </w:tc>
-        <w:tc>
-          <w:tcPr/>
-          <w:p>
-            <w:pPr>
-              <w:pStyle w:val="Compact"/>
-              <w:jc w:val="left"/>
-            </w:pPr>
-            <w:r>
-              <w:t xml:space="preserve">6.23</w:t>
-            </w:r>
-          </w:p>
-        </w:tc>
-        <w:tc>
-          <w:tcPr/>
-          <w:p>
-            <w:pPr>
-              <w:pStyle w:val="Compact"/>
-              <w:jc w:val="left"/>
-            </w:pPr>
-            <w:r>
-              <w:t xml:space="preserve">2</w:t>
-            </w:r>
-          </w:p>
-        </w:tc>
-        <w:tc>
-          <w:tcPr/>
-          <w:p>
-            <w:pPr>
-              <w:pStyle w:val="Compact"/>
-              <w:jc w:val="left"/>
-            </w:pPr>
-            <w:r>
-              <w:t xml:space="preserve">0.04</w:t>
-            </w:r>
-          </w:p>
-        </w:tc>
-        <w:tc>
-          <w:tcPr/>
-          <w:p>
-            <w:pPr>
-              <w:pStyle w:val="Compact"/>
-              <w:jc w:val="left"/>
-            </w:pPr>
-            <w:r>
-              <w:t xml:space="preserve">*</w:t>
-            </w:r>
-          </w:p>
-        </w:tc>
-      </w:tr>
-      <w:tr>
-        <w:tc>
-          <w:tcPr/>
-          <w:p>
-            <w:pPr>
-              <w:pStyle w:val="Compact"/>
-              <w:jc w:val="left"/>
-            </w:pPr>
-            <w:r>
-              <w:t xml:space="preserve">png</w:t>
-            </w:r>
-          </w:p>
-        </w:tc>
-        <w:tc>
-          <w:tcPr/>
-          <w:p>
-            <w:pPr>
-              <w:pStyle w:val="Compact"/>
-              <w:jc w:val="left"/>
-            </w:pPr>
-            <w:r>
-              <w:t xml:space="preserve">lipid</w:t>
-            </w:r>
-          </w:p>
-        </w:tc>
-        <w:tc>
-          <w:tcPr/>
-          <w:p>
-            <w:pPr>
-              <w:pStyle w:val="Compact"/>
-              <w:jc w:val="left"/>
-            </w:pPr>
-            <w:r>
-              <w:t xml:space="preserve">null</w:t>
-            </w:r>
-          </w:p>
-        </w:tc>
-        <w:tc>
-          <w:tcPr/>
-          <w:p>
-            <w:pPr>
-              <w:pStyle w:val="Compact"/>
-              <w:jc w:val="left"/>
-            </w:pPr>
-            <w:r>
-              <w:t xml:space="preserve">(Intercept)</w:t>
-            </w:r>
-          </w:p>
-        </w:tc>
-        <w:tc>
-          <w:tcPr/>
-          <w:p>
-            <w:pPr>
-              <w:pStyle w:val="Compact"/>
-              <w:jc w:val="left"/>
-            </w:pPr>
-            <w:r>
-              <w:t xml:space="preserve">0.97</w:t>
-            </w:r>
-          </w:p>
-        </w:tc>
-        <w:tc>
-          <w:tcPr/>
-          <w:p>
-            <w:pPr>
-              <w:pStyle w:val="Compact"/>
-              <w:jc w:val="left"/>
-            </w:pPr>
-            <w:r>
-              <w:t xml:space="preserve">1</w:t>
-            </w:r>
-          </w:p>
-        </w:tc>
-        <w:tc>
-          <w:tcPr/>
-          <w:p>
-            <w:pPr>
-              <w:pStyle w:val="Compact"/>
-              <w:jc w:val="left"/>
-            </w:pPr>
-            <w:r>
-              <w:t xml:space="preserve">0.32</w:t>
-            </w:r>
-          </w:p>
-        </w:tc>
-        <w:tc>
-          <w:tcPr/>
-          <w:p>
-            <w:pPr>
-              <w:pStyle w:val="Compact"/>
-            </w:pPr>
-          </w:p>
-        </w:tc>
-      </w:tr>
-      <w:tr>
-        <w:tc>
-          <w:tcPr/>
-          <w:p>
-            <w:pPr>
-              <w:pStyle w:val="Compact"/>
-              <w:jc w:val="left"/>
-            </w:pPr>
-            <w:r>
-              <w:t xml:space="preserve">png</w:t>
-            </w:r>
-          </w:p>
-        </w:tc>
-        <w:tc>
-          <w:tcPr/>
-          <w:p>
-            <w:pPr>
-              <w:pStyle w:val="Compact"/>
-              <w:jc w:val="left"/>
-            </w:pPr>
-            <w:r>
-              <w:t xml:space="preserve">lipid</w:t>
-            </w:r>
-          </w:p>
-        </w:tc>
-        <w:tc>
-          <w:tcPr/>
-          <w:p>
-            <w:pPr>
-              <w:pStyle w:val="Compact"/>
-              <w:jc w:val="left"/>
-            </w:pPr>
-            <w:r>
-              <w:t xml:space="preserve">null</w:t>
-            </w:r>
-          </w:p>
-        </w:tc>
-        <w:tc>
-          <w:tcPr/>
-          <w:p>
-            <w:pPr>
-              <w:pStyle w:val="Compact"/>
-              <w:jc w:val="left"/>
-            </w:pPr>
-            <w:r>
-              <w:t xml:space="preserve">poly(elevation_mean, 2)</w:t>
-            </w:r>
-          </w:p>
-        </w:tc>
-        <w:tc>
-          <w:tcPr/>
-          <w:p>
-            <w:pPr>
-              <w:pStyle w:val="Compact"/>
-              <w:jc w:val="left"/>
-            </w:pPr>
-            <w:r>
-              <w:t xml:space="preserve">5.53</w:t>
-            </w:r>
-          </w:p>
-        </w:tc>
-        <w:tc>
-          <w:tcPr/>
-          <w:p>
-            <w:pPr>
-              <w:pStyle w:val="Compact"/>
-              <w:jc w:val="left"/>
-            </w:pPr>
-            <w:r>
-              <w:t xml:space="preserve">2</w:t>
-            </w:r>
-          </w:p>
-        </w:tc>
-        <w:tc>
-          <w:tcPr/>
-          <w:p>
-            <w:pPr>
-              <w:pStyle w:val="Compact"/>
-              <w:jc w:val="left"/>
-            </w:pPr>
-            <w:r>
-              <w:t xml:space="preserve">0.06</w:t>
-            </w:r>
-          </w:p>
-        </w:tc>
-        <w:tc>
-          <w:tcPr/>
-          <w:p>
-            <w:pPr>
-              <w:pStyle w:val="Compact"/>
-            </w:pPr>
-          </w:p>
-        </w:tc>
-      </w:tr>
-      <w:tr>
-        <w:tc>
-          <w:tcPr/>
-          <w:p>
-            <w:pPr>
-              <w:pStyle w:val="Compact"/>
-              <w:jc w:val="left"/>
-            </w:pPr>
-            <w:r>
-              <w:t xml:space="preserve">png</w:t>
-            </w:r>
-          </w:p>
-        </w:tc>
-        <w:tc>
-          <w:tcPr/>
-          <w:p>
-            <w:pPr>
-              <w:pStyle w:val="Compact"/>
-              <w:jc w:val="left"/>
-            </w:pPr>
-            <w:r>
-              <w:t xml:space="preserve">lipid</w:t>
-            </w:r>
-          </w:p>
-        </w:tc>
-        <w:tc>
-          <w:tcPr/>
-          <w:p>
-            <w:pPr>
-              <w:pStyle w:val="Compact"/>
-              <w:jc w:val="left"/>
-            </w:pPr>
-            <w:r>
-              <w:t xml:space="preserve">null</w:t>
-            </w:r>
-          </w:p>
-        </w:tc>
-        <w:tc>
-          <w:tcPr/>
-          <w:p>
-            <w:pPr>
-              <w:pStyle w:val="Compact"/>
-              <w:jc w:val="left"/>
-            </w:pPr>
-            <w:r>
-              <w:t xml:space="preserve">seasons</w:t>
-            </w:r>
-          </w:p>
-        </w:tc>
-        <w:tc>
-          <w:tcPr/>
-          <w:p>
-            <w:pPr>
-              <w:pStyle w:val="Compact"/>
-              <w:jc w:val="left"/>
-            </w:pPr>
-            <w:r>
-              <w:t xml:space="preserve">8.11</w:t>
-            </w:r>
-          </w:p>
-        </w:tc>
-        <w:tc>
-          <w:tcPr/>
-          <w:p>
-            <w:pPr>
-              <w:pStyle w:val="Compact"/>
-              <w:jc w:val="left"/>
-            </w:pPr>
-            <w:r>
-              <w:t xml:space="preserve">1</w:t>
-            </w:r>
-          </w:p>
-        </w:tc>
-        <w:tc>
-          <w:tcPr/>
-          <w:p>
-            <w:pPr>
-              <w:pStyle w:val="Compact"/>
-              <w:jc w:val="left"/>
-            </w:pPr>
-            <w:r>
-              <w:t xml:space="preserve">0.00</w:t>
-            </w:r>
-          </w:p>
-        </w:tc>
-        <w:tc>
-          <w:tcPr/>
-          <w:p>
-            <w:pPr>
-              <w:pStyle w:val="Compact"/>
-              <w:jc w:val="left"/>
-            </w:pPr>
-            <w:r>
-              <w:t xml:space="preserve">**</w:t>
-            </w:r>
-          </w:p>
-        </w:tc>
-      </w:tr>
-      <w:tr>
-        <w:tc>
-          <w:tcPr/>
-          <w:p>
-            <w:pPr>
-              <w:pStyle w:val="Compact"/>
-              <w:jc w:val="left"/>
-            </w:pPr>
-            <w:r>
-              <w:t xml:space="preserve">tanzania</w:t>
-            </w:r>
-          </w:p>
-        </w:tc>
-        <w:tc>
-          <w:tcPr/>
-          <w:p>
-            <w:pPr>
-              <w:pStyle w:val="Compact"/>
-              <w:jc w:val="left"/>
-            </w:pPr>
-            <w:r>
-              <w:t xml:space="preserve">lipid</w:t>
-            </w:r>
-          </w:p>
-        </w:tc>
-        <w:tc>
-          <w:tcPr/>
-          <w:p>
-            <w:pPr>
-              <w:pStyle w:val="Compact"/>
-              <w:jc w:val="left"/>
-            </w:pPr>
-            <w:r>
-              <w:t xml:space="preserve">null</w:t>
-            </w:r>
-          </w:p>
-        </w:tc>
-        <w:tc>
-          <w:tcPr/>
-          <w:p>
-            <w:pPr>
-              <w:pStyle w:val="Compact"/>
-              <w:jc w:val="left"/>
-            </w:pPr>
-            <w:r>
-              <w:t xml:space="preserve">(Intercept)</w:t>
-            </w:r>
-          </w:p>
-        </w:tc>
-        <w:tc>
-          <w:tcPr/>
-          <w:p>
-            <w:pPr>
-              <w:pStyle w:val="Compact"/>
-              <w:jc w:val="left"/>
-            </w:pPr>
-            <w:r>
-              <w:t xml:space="preserve">0.52</w:t>
-            </w:r>
-          </w:p>
-        </w:tc>
-        <w:tc>
-          <w:tcPr/>
-          <w:p>
-            <w:pPr>
-              <w:pStyle w:val="Compact"/>
-              <w:jc w:val="left"/>
-            </w:pPr>
-            <w:r>
-              <w:t xml:space="preserve">1</w:t>
-            </w:r>
-          </w:p>
-        </w:tc>
-        <w:tc>
-          <w:tcPr/>
-          <w:p>
-            <w:pPr>
-              <w:pStyle w:val="Compact"/>
-              <w:jc w:val="left"/>
-            </w:pPr>
-            <w:r>
-              <w:t xml:space="preserve">0.47</w:t>
-            </w:r>
-          </w:p>
-        </w:tc>
-        <w:tc>
-          <w:tcPr/>
-          <w:p>
-            <w:pPr>
-              <w:pStyle w:val="Compact"/>
-            </w:pPr>
           </w:p>
         </w:tc>
       </w:tr>

</xml_diff>

<commit_message>
Models - Guilds (#24)
</commit_message>
<xml_diff>
--- a/Outputs/table_guild_addition_params.docx
+++ b/Outputs/table_guild_addition_params.docx
@@ -9,14 +9,14 @@
         <w:tblLook w:firstRow="1" w:lastRow="0" w:firstColumn="0" w:lastColumn="0" w:noHBand="0" w:noVBand="0" w:val="0020"/>
       </w:tblPr>
       <w:tblGrid>
-        <w:gridCol w:w="619"/>
-        <w:gridCol w:w="1033"/>
-        <w:gridCol w:w="619"/>
-        <w:gridCol w:w="3925"/>
-        <w:gridCol w:w="413"/>
-        <w:gridCol w:w="206"/>
-        <w:gridCol w:w="619"/>
-        <w:gridCol w:w="482"/>
+        <w:gridCol w:w="792"/>
+        <w:gridCol w:w="1320"/>
+        <w:gridCol w:w="792"/>
+        <w:gridCol w:w="2816"/>
+        <w:gridCol w:w="528"/>
+        <w:gridCol w:w="264"/>
+        <w:gridCol w:w="792"/>
+        <w:gridCol w:w="616"/>
       </w:tblGrid>
       <w:tr>
         <w:trPr>
@@ -438,7 +438,7 @@
               <w:jc w:val="left"/>
             </w:pPr>
             <w:r>
-              <w:t xml:space="preserve">ps</w:t>
+              <w:t xml:space="preserve">null</w:t>
             </w:r>
           </w:p>
         </w:tc>
@@ -462,7 +462,7 @@
               <w:jc w:val="left"/>
             </w:pPr>
             <w:r>
-              <w:t xml:space="preserve">8.05</w:t>
+              <w:t xml:space="preserve">11.16</w:t>
             </w:r>
           </w:p>
         </w:tc>
@@ -498,7 +498,7 @@
               <w:jc w:val="left"/>
             </w:pPr>
             <w:r>
-              <w:t xml:space="preserve">**</w:t>
+              <w:t xml:space="preserve">***</w:t>
             </w:r>
           </w:p>
         </w:tc>
@@ -536,7 +536,7 @@
               <w:jc w:val="left"/>
             </w:pPr>
             <w:r>
-              <w:t xml:space="preserve">ps</w:t>
+              <w:t xml:space="preserve">null</w:t>
             </w:r>
           </w:p>
         </w:tc>
@@ -560,7 +560,7 @@
               <w:jc w:val="left"/>
             </w:pPr>
             <w:r>
-              <w:t xml:space="preserve">4.27</w:t>
+              <w:t xml:space="preserve">9.08</w:t>
             </w:r>
           </w:p>
         </w:tc>
@@ -584,19 +584,19 @@
               <w:jc w:val="left"/>
             </w:pPr>
             <w:r>
-              <w:t xml:space="preserve">0.04</w:t>
-            </w:r>
-          </w:p>
-        </w:tc>
-        <w:tc>
-          <w:tcPr/>
-          <w:p>
-            <w:pPr>
-              <w:pStyle w:val="Compact"/>
-              <w:jc w:val="left"/>
-            </w:pPr>
-            <w:r>
-              <w:t xml:space="preserve">*</w:t>
+              <w:t xml:space="preserve">0.00</w:t>
+            </w:r>
+          </w:p>
+        </w:tc>
+        <w:tc>
+          <w:tcPr/>
+          <w:p>
+            <w:pPr>
+              <w:pStyle w:val="Compact"/>
+              <w:jc w:val="left"/>
+            </w:pPr>
+            <w:r>
+              <w:t xml:space="preserve">**</w:t>
             </w:r>
           </w:p>
         </w:tc>
@@ -610,7 +610,7 @@
               <w:jc w:val="left"/>
             </w:pPr>
             <w:r>
-              <w:t xml:space="preserve">png</w:t>
+              <w:t xml:space="preserve">tanzania</w:t>
             </w:r>
           </w:p>
         </w:tc>
@@ -634,31 +634,31 @@
               <w:jc w:val="left"/>
             </w:pPr>
             <w:r>
-              <w:t xml:space="preserve">ps</w:t>
-            </w:r>
-          </w:p>
-        </w:tc>
-        <w:tc>
-          <w:tcPr/>
-          <w:p>
-            <w:pPr>
-              <w:pStyle w:val="Compact"/>
-              <w:jc w:val="left"/>
-            </w:pPr>
-            <w:r>
-              <w:t xml:space="preserve">n_occ_predator_scavenger</w:t>
-            </w:r>
-          </w:p>
-        </w:tc>
-        <w:tc>
-          <w:tcPr/>
-          <w:p>
-            <w:pPr>
-              <w:pStyle w:val="Compact"/>
-              <w:jc w:val="left"/>
-            </w:pPr>
-            <w:r>
-              <w:t xml:space="preserve">4.10</w:t>
+              <w:t xml:space="preserve">null</w:t>
+            </w:r>
+          </w:p>
+        </w:tc>
+        <w:tc>
+          <w:tcPr/>
+          <w:p>
+            <w:pPr>
+              <w:pStyle w:val="Compact"/>
+              <w:jc w:val="left"/>
+            </w:pPr>
+            <w:r>
+              <w:t xml:space="preserve">(Intercept)</w:t>
+            </w:r>
+          </w:p>
+        </w:tc>
+        <w:tc>
+          <w:tcPr/>
+          <w:p>
+            <w:pPr>
+              <w:pStyle w:val="Compact"/>
+              <w:jc w:val="left"/>
+            </w:pPr>
+            <w:r>
+              <w:t xml:space="preserve">0.01</w:t>
             </w:r>
           </w:p>
         </w:tc>
@@ -682,20 +682,16 @@
               <w:jc w:val="left"/>
             </w:pPr>
             <w:r>
-              <w:t xml:space="preserve">0.04</w:t>
-            </w:r>
-          </w:p>
-        </w:tc>
-        <w:tc>
-          <w:tcPr/>
-          <w:p>
-            <w:pPr>
-              <w:pStyle w:val="Compact"/>
-              <w:jc w:val="left"/>
-            </w:pPr>
-            <w:r>
-              <w:t xml:space="preserve">*</w:t>
-            </w:r>
+              <w:t xml:space="preserve">0.92</w:t>
+            </w:r>
+          </w:p>
+        </w:tc>
+        <w:tc>
+          <w:tcPr/>
+          <w:p>
+            <w:pPr>
+              <w:pStyle w:val="Compact"/>
+            </w:pPr>
           </w:p>
         </w:tc>
       </w:tr>
@@ -708,7 +704,7 @@
               <w:jc w:val="left"/>
             </w:pPr>
             <w:r>
-              <w:t xml:space="preserve">png</w:t>
+              <w:t xml:space="preserve">tanzania</w:t>
             </w:r>
           </w:p>
         </w:tc>
@@ -732,31 +728,31 @@
               <w:jc w:val="left"/>
             </w:pPr>
             <w:r>
-              <w:t xml:space="preserve">ps</w:t>
-            </w:r>
-          </w:p>
-        </w:tc>
-        <w:tc>
-          <w:tcPr/>
-          <w:p>
-            <w:pPr>
-              <w:pStyle w:val="Compact"/>
-              <w:jc w:val="left"/>
-            </w:pPr>
-            <w:r>
-              <w:t xml:space="preserve">seasons:n_occ_predator_scavenger</w:t>
-            </w:r>
-          </w:p>
-        </w:tc>
-        <w:tc>
-          <w:tcPr/>
-          <w:p>
-            <w:pPr>
-              <w:pStyle w:val="Compact"/>
-              <w:jc w:val="left"/>
-            </w:pPr>
-            <w:r>
-              <w:t xml:space="preserve">1.62</w:t>
+              <w:t xml:space="preserve">null</w:t>
+            </w:r>
+          </w:p>
+        </w:tc>
+        <w:tc>
+          <w:tcPr/>
+          <w:p>
+            <w:pPr>
+              <w:pStyle w:val="Compact"/>
+              <w:jc w:val="left"/>
+            </w:pPr>
+            <w:r>
+              <w:t xml:space="preserve">poly(elevation_mean, 1)</w:t>
+            </w:r>
+          </w:p>
+        </w:tc>
+        <w:tc>
+          <w:tcPr/>
+          <w:p>
+            <w:pPr>
+              <w:pStyle w:val="Compact"/>
+              <w:jc w:val="left"/>
+            </w:pPr>
+            <w:r>
+              <w:t xml:space="preserve">3.62</w:t>
             </w:r>
           </w:p>
         </w:tc>
@@ -780,7 +776,7 @@
               <w:jc w:val="left"/>
             </w:pPr>
             <w:r>
-              <w:t xml:space="preserve">0.20</w:t>
+              <w:t xml:space="preserve">0.06</w:t>
             </w:r>
           </w:p>
         </w:tc>
@@ -802,19 +798,19 @@
               <w:jc w:val="left"/>
             </w:pPr>
             <w:r>
-              <w:t xml:space="preserve">tanzania</w:t>
-            </w:r>
-          </w:p>
-        </w:tc>
-        <w:tc>
-          <w:tcPr/>
-          <w:p>
-            <w:pPr>
-              <w:pStyle w:val="Compact"/>
-              <w:jc w:val="left"/>
-            </w:pPr>
-            <w:r>
-              <w:t xml:space="preserve">amino_acid</w:t>
+              <w:t xml:space="preserve">ecuador</w:t>
+            </w:r>
+          </w:p>
+        </w:tc>
+        <w:tc>
+          <w:tcPr/>
+          <w:p>
+            <w:pPr>
+              <w:pStyle w:val="Compact"/>
+              <w:jc w:val="left"/>
+            </w:pPr>
+            <w:r>
+              <w:t xml:space="preserve">cho</w:t>
             </w:r>
           </w:p>
         </w:tc>
@@ -850,7 +846,7 @@
               <w:jc w:val="left"/>
             </w:pPr>
             <w:r>
-              <w:t xml:space="preserve">0.01</w:t>
+              <w:t xml:space="preserve">0.36</w:t>
             </w:r>
           </w:p>
         </w:tc>
@@ -874,7 +870,7 @@
               <w:jc w:val="left"/>
             </w:pPr>
             <w:r>
-              <w:t xml:space="preserve">0.92</w:t>
+              <w:t xml:space="preserve">0.55</w:t>
             </w:r>
           </w:p>
         </w:tc>
@@ -896,19 +892,19 @@
               <w:jc w:val="left"/>
             </w:pPr>
             <w:r>
-              <w:t xml:space="preserve">tanzania</w:t>
-            </w:r>
-          </w:p>
-        </w:tc>
-        <w:tc>
-          <w:tcPr/>
-          <w:p>
-            <w:pPr>
-              <w:pStyle w:val="Compact"/>
-              <w:jc w:val="left"/>
-            </w:pPr>
-            <w:r>
-              <w:t xml:space="preserve">amino_acid</w:t>
+              <w:t xml:space="preserve">ecuador</w:t>
+            </w:r>
+          </w:p>
+        </w:tc>
+        <w:tc>
+          <w:tcPr/>
+          <w:p>
+            <w:pPr>
+              <w:pStyle w:val="Compact"/>
+              <w:jc w:val="left"/>
+            </w:pPr>
+            <w:r>
+              <w:t xml:space="preserve">cho</w:t>
             </w:r>
           </w:p>
         </w:tc>
@@ -944,7 +940,7 @@
               <w:jc w:val="left"/>
             </w:pPr>
             <w:r>
-              <w:t xml:space="preserve">3.62</w:t>
+              <w:t xml:space="preserve">5.68</w:t>
             </w:r>
           </w:p>
         </w:tc>
@@ -968,16 +964,20 @@
               <w:jc w:val="left"/>
             </w:pPr>
             <w:r>
-              <w:t xml:space="preserve">0.06</w:t>
-            </w:r>
-          </w:p>
-        </w:tc>
-        <w:tc>
-          <w:tcPr/>
-          <w:p>
-            <w:pPr>
-              <w:pStyle w:val="Compact"/>
-            </w:pPr>
+              <w:t xml:space="preserve">0.02</w:t>
+            </w:r>
+          </w:p>
+        </w:tc>
+        <w:tc>
+          <w:tcPr/>
+          <w:p>
+            <w:pPr>
+              <w:pStyle w:val="Compact"/>
+              <w:jc w:val="left"/>
+            </w:pPr>
+            <w:r>
+              <w:t xml:space="preserve">*</w:t>
+            </w:r>
           </w:p>
         </w:tc>
       </w:tr>
@@ -1014,31 +1014,31 @@
               <w:jc w:val="left"/>
             </w:pPr>
             <w:r>
-              <w:t xml:space="preserve">ps</w:t>
-            </w:r>
-          </w:p>
-        </w:tc>
-        <w:tc>
-          <w:tcPr/>
-          <w:p>
-            <w:pPr>
-              <w:pStyle w:val="Compact"/>
-              <w:jc w:val="left"/>
-            </w:pPr>
-            <w:r>
-              <w:t xml:space="preserve">(Intercept)</w:t>
-            </w:r>
-          </w:p>
-        </w:tc>
-        <w:tc>
-          <w:tcPr/>
-          <w:p>
-            <w:pPr>
-              <w:pStyle w:val="Compact"/>
-              <w:jc w:val="left"/>
-            </w:pPr>
-            <w:r>
-              <w:t xml:space="preserve">0.69</w:t>
+              <w:t xml:space="preserve">null</w:t>
+            </w:r>
+          </w:p>
+        </w:tc>
+        <w:tc>
+          <w:tcPr/>
+          <w:p>
+            <w:pPr>
+              <w:pStyle w:val="Compact"/>
+              <w:jc w:val="left"/>
+            </w:pPr>
+            <w:r>
+              <w:t xml:space="preserve">seasons</w:t>
+            </w:r>
+          </w:p>
+        </w:tc>
+        <w:tc>
+          <w:tcPr/>
+          <w:p>
+            <w:pPr>
+              <w:pStyle w:val="Compact"/>
+              <w:jc w:val="left"/>
+            </w:pPr>
+            <w:r>
+              <w:t xml:space="preserve">5.52</w:t>
             </w:r>
           </w:p>
         </w:tc>
@@ -1062,16 +1062,20 @@
               <w:jc w:val="left"/>
             </w:pPr>
             <w:r>
-              <w:t xml:space="preserve">0.41</w:t>
-            </w:r>
-          </w:p>
-        </w:tc>
-        <w:tc>
-          <w:tcPr/>
-          <w:p>
-            <w:pPr>
-              <w:pStyle w:val="Compact"/>
-            </w:pPr>
+              <w:t xml:space="preserve">0.02</w:t>
+            </w:r>
+          </w:p>
+        </w:tc>
+        <w:tc>
+          <w:tcPr/>
+          <w:p>
+            <w:pPr>
+              <w:pStyle w:val="Compact"/>
+              <w:jc w:val="left"/>
+            </w:pPr>
+            <w:r>
+              <w:t xml:space="preserve">*</w:t>
+            </w:r>
           </w:p>
         </w:tc>
       </w:tr>
@@ -1108,31 +1112,31 @@
               <w:jc w:val="left"/>
             </w:pPr>
             <w:r>
-              <w:t xml:space="preserve">ps</w:t>
-            </w:r>
-          </w:p>
-        </w:tc>
-        <w:tc>
-          <w:tcPr/>
-          <w:p>
-            <w:pPr>
-              <w:pStyle w:val="Compact"/>
-              <w:jc w:val="left"/>
-            </w:pPr>
-            <w:r>
-              <w:t xml:space="preserve">poly(elevation_mean, 1)</w:t>
-            </w:r>
-          </w:p>
-        </w:tc>
-        <w:tc>
-          <w:tcPr/>
-          <w:p>
-            <w:pPr>
-              <w:pStyle w:val="Compact"/>
-              <w:jc w:val="left"/>
-            </w:pPr>
-            <w:r>
-              <w:t xml:space="preserve">13.85</w:t>
+              <w:t xml:space="preserve">null</w:t>
+            </w:r>
+          </w:p>
+        </w:tc>
+        <w:tc>
+          <w:tcPr/>
+          <w:p>
+            <w:pPr>
+              <w:pStyle w:val="Compact"/>
+              <w:jc w:val="left"/>
+            </w:pPr>
+            <w:r>
+              <w:t xml:space="preserve">poly(elevation_mean, 1):seasons</w:t>
+            </w:r>
+          </w:p>
+        </w:tc>
+        <w:tc>
+          <w:tcPr/>
+          <w:p>
+            <w:pPr>
+              <w:pStyle w:val="Compact"/>
+              <w:jc w:val="left"/>
+            </w:pPr>
+            <w:r>
+              <w:t xml:space="preserve">6.85</w:t>
             </w:r>
           </w:p>
         </w:tc>
@@ -1156,19 +1160,19 @@
               <w:jc w:val="left"/>
             </w:pPr>
             <w:r>
-              <w:t xml:space="preserve">0.00</w:t>
-            </w:r>
-          </w:p>
-        </w:tc>
-        <w:tc>
-          <w:tcPr/>
-          <w:p>
-            <w:pPr>
-              <w:pStyle w:val="Compact"/>
-              <w:jc w:val="left"/>
-            </w:pPr>
-            <w:r>
-              <w:t xml:space="preserve">***</w:t>
+              <w:t xml:space="preserve">0.01</w:t>
+            </w:r>
+          </w:p>
+        </w:tc>
+        <w:tc>
+          <w:tcPr/>
+          <w:p>
+            <w:pPr>
+              <w:pStyle w:val="Compact"/>
+              <w:jc w:val="left"/>
+            </w:pPr>
+            <w:r>
+              <w:t xml:space="preserve">**</w:t>
             </w:r>
           </w:p>
         </w:tc>
@@ -1182,7 +1186,7 @@
               <w:jc w:val="left"/>
             </w:pPr>
             <w:r>
-              <w:t xml:space="preserve">ecuador</w:t>
+              <w:t xml:space="preserve">png</w:t>
             </w:r>
           </w:p>
         </w:tc>
@@ -1206,31 +1210,31 @@
               <w:jc w:val="left"/>
             </w:pPr>
             <w:r>
-              <w:t xml:space="preserve">ps</w:t>
-            </w:r>
-          </w:p>
-        </w:tc>
-        <w:tc>
-          <w:tcPr/>
-          <w:p>
-            <w:pPr>
-              <w:pStyle w:val="Compact"/>
-              <w:jc w:val="left"/>
-            </w:pPr>
-            <w:r>
-              <w:t xml:space="preserve">seasons</w:t>
-            </w:r>
-          </w:p>
-        </w:tc>
-        <w:tc>
-          <w:tcPr/>
-          <w:p>
-            <w:pPr>
-              <w:pStyle w:val="Compact"/>
-              <w:jc w:val="left"/>
-            </w:pPr>
-            <w:r>
-              <w:t xml:space="preserve">3.87</w:t>
+              <w:t xml:space="preserve">null</w:t>
+            </w:r>
+          </w:p>
+        </w:tc>
+        <w:tc>
+          <w:tcPr/>
+          <w:p>
+            <w:pPr>
+              <w:pStyle w:val="Compact"/>
+              <w:jc w:val="left"/>
+            </w:pPr>
+            <w:r>
+              <w:t xml:space="preserve">(Intercept)</w:t>
+            </w:r>
+          </w:p>
+        </w:tc>
+        <w:tc>
+          <w:tcPr/>
+          <w:p>
+            <w:pPr>
+              <w:pStyle w:val="Compact"/>
+              <w:jc w:val="left"/>
+            </w:pPr>
+            <w:r>
+              <w:t xml:space="preserve">6.67</w:t>
             </w:r>
           </w:p>
         </w:tc>
@@ -1254,19 +1258,19 @@
               <w:jc w:val="left"/>
             </w:pPr>
             <w:r>
-              <w:t xml:space="preserve">0.05</w:t>
-            </w:r>
-          </w:p>
-        </w:tc>
-        <w:tc>
-          <w:tcPr/>
-          <w:p>
-            <w:pPr>
-              <w:pStyle w:val="Compact"/>
-              <w:jc w:val="left"/>
-            </w:pPr>
-            <w:r>
-              <w:t xml:space="preserve">*</w:t>
+              <w:t xml:space="preserve">0.01</w:t>
+            </w:r>
+          </w:p>
+        </w:tc>
+        <w:tc>
+          <w:tcPr/>
+          <w:p>
+            <w:pPr>
+              <w:pStyle w:val="Compact"/>
+              <w:jc w:val="left"/>
+            </w:pPr>
+            <w:r>
+              <w:t xml:space="preserve">**</w:t>
             </w:r>
           </w:p>
         </w:tc>
@@ -1280,7 +1284,7 @@
               <w:jc w:val="left"/>
             </w:pPr>
             <w:r>
-              <w:t xml:space="preserve">ecuador</w:t>
+              <w:t xml:space="preserve">png</w:t>
             </w:r>
           </w:p>
         </w:tc>
@@ -1304,31 +1308,31 @@
               <w:jc w:val="left"/>
             </w:pPr>
             <w:r>
-              <w:t xml:space="preserve">ps</w:t>
-            </w:r>
-          </w:p>
-        </w:tc>
-        <w:tc>
-          <w:tcPr/>
-          <w:p>
-            <w:pPr>
-              <w:pStyle w:val="Compact"/>
-              <w:jc w:val="left"/>
-            </w:pPr>
-            <w:r>
-              <w:t xml:space="preserve">n_occ_predator_scavenger</w:t>
-            </w:r>
-          </w:p>
-        </w:tc>
-        <w:tc>
-          <w:tcPr/>
-          <w:p>
-            <w:pPr>
-              <w:pStyle w:val="Compact"/>
-              <w:jc w:val="left"/>
-            </w:pPr>
-            <w:r>
-              <w:t xml:space="preserve">5.66</w:t>
+              <w:t xml:space="preserve">null</w:t>
+            </w:r>
+          </w:p>
+        </w:tc>
+        <w:tc>
+          <w:tcPr/>
+          <w:p>
+            <w:pPr>
+              <w:pStyle w:val="Compact"/>
+              <w:jc w:val="left"/>
+            </w:pPr>
+            <w:r>
+              <w:t xml:space="preserve">seasons</w:t>
+            </w:r>
+          </w:p>
+        </w:tc>
+        <w:tc>
+          <w:tcPr/>
+          <w:p>
+            <w:pPr>
+              <w:pStyle w:val="Compact"/>
+              <w:jc w:val="left"/>
+            </w:pPr>
+            <w:r>
+              <w:t xml:space="preserve">1.60</w:t>
             </w:r>
           </w:p>
         </w:tc>
@@ -1352,20 +1356,16 @@
               <w:jc w:val="left"/>
             </w:pPr>
             <w:r>
-              <w:t xml:space="preserve">0.02</w:t>
-            </w:r>
-          </w:p>
-        </w:tc>
-        <w:tc>
-          <w:tcPr/>
-          <w:p>
-            <w:pPr>
-              <w:pStyle w:val="Compact"/>
-              <w:jc w:val="left"/>
-            </w:pPr>
-            <w:r>
-              <w:t xml:space="preserve">*</w:t>
-            </w:r>
+              <w:t xml:space="preserve">0.21</w:t>
+            </w:r>
+          </w:p>
+        </w:tc>
+        <w:tc>
+          <w:tcPr/>
+          <w:p>
+            <w:pPr>
+              <w:pStyle w:val="Compact"/>
+            </w:pPr>
           </w:p>
         </w:tc>
       </w:tr>
@@ -1390,43 +1390,43 @@
               <w:jc w:val="left"/>
             </w:pPr>
             <w:r>
-              <w:t xml:space="preserve">cho</w:t>
-            </w:r>
-          </w:p>
-        </w:tc>
-        <w:tc>
-          <w:tcPr/>
-          <w:p>
-            <w:pPr>
-              <w:pStyle w:val="Compact"/>
-              <w:jc w:val="left"/>
-            </w:pPr>
-            <w:r>
-              <w:t xml:space="preserve">ps</w:t>
-            </w:r>
-          </w:p>
-        </w:tc>
-        <w:tc>
-          <w:tcPr/>
-          <w:p>
-            <w:pPr>
-              <w:pStyle w:val="Compact"/>
-              <w:jc w:val="left"/>
-            </w:pPr>
-            <w:r>
-              <w:t xml:space="preserve">poly(elevation_mean, 1):seasons</w:t>
-            </w:r>
-          </w:p>
-        </w:tc>
-        <w:tc>
-          <w:tcPr/>
-          <w:p>
-            <w:pPr>
-              <w:pStyle w:val="Compact"/>
-              <w:jc w:val="left"/>
-            </w:pPr>
-            <w:r>
-              <w:t xml:space="preserve">14.56</w:t>
+              <w:t xml:space="preserve">cho_amino_acid</w:t>
+            </w:r>
+          </w:p>
+        </w:tc>
+        <w:tc>
+          <w:tcPr/>
+          <w:p>
+            <w:pPr>
+              <w:pStyle w:val="Compact"/>
+              <w:jc w:val="left"/>
+            </w:pPr>
+            <w:r>
+              <w:t xml:space="preserve">null</w:t>
+            </w:r>
+          </w:p>
+        </w:tc>
+        <w:tc>
+          <w:tcPr/>
+          <w:p>
+            <w:pPr>
+              <w:pStyle w:val="Compact"/>
+              <w:jc w:val="left"/>
+            </w:pPr>
+            <w:r>
+              <w:t xml:space="preserve">(Intercept)</w:t>
+            </w:r>
+          </w:p>
+        </w:tc>
+        <w:tc>
+          <w:tcPr/>
+          <w:p>
+            <w:pPr>
+              <w:pStyle w:val="Compact"/>
+              <w:jc w:val="left"/>
+            </w:pPr>
+            <w:r>
+              <w:t xml:space="preserve">5.83</w:t>
             </w:r>
           </w:p>
         </w:tc>
@@ -1450,19 +1450,19 @@
               <w:jc w:val="left"/>
             </w:pPr>
             <w:r>
-              <w:t xml:space="preserve">0.00</w:t>
-            </w:r>
-          </w:p>
-        </w:tc>
-        <w:tc>
-          <w:tcPr/>
-          <w:p>
-            <w:pPr>
-              <w:pStyle w:val="Compact"/>
-              <w:jc w:val="left"/>
-            </w:pPr>
-            <w:r>
-              <w:t xml:space="preserve">***</w:t>
+              <w:t xml:space="preserve">0.02</w:t>
+            </w:r>
+          </w:p>
+        </w:tc>
+        <w:tc>
+          <w:tcPr/>
+          <w:p>
+            <w:pPr>
+              <w:pStyle w:val="Compact"/>
+              <w:jc w:val="left"/>
+            </w:pPr>
+            <w:r>
+              <w:t xml:space="preserve">*</w:t>
             </w:r>
           </w:p>
         </w:tc>
@@ -1488,80 +1488,76 @@
               <w:jc w:val="left"/>
             </w:pPr>
             <w:r>
-              <w:t xml:space="preserve">cho</w:t>
-            </w:r>
-          </w:p>
-        </w:tc>
-        <w:tc>
-          <w:tcPr/>
-          <w:p>
-            <w:pPr>
-              <w:pStyle w:val="Compact"/>
-              <w:jc w:val="left"/>
-            </w:pPr>
-            <w:r>
-              <w:t xml:space="preserve">ps</w:t>
-            </w:r>
-          </w:p>
-        </w:tc>
-        <w:tc>
-          <w:tcPr/>
-          <w:p>
-            <w:pPr>
-              <w:pStyle w:val="Compact"/>
-              <w:jc w:val="left"/>
-            </w:pPr>
-            <w:r>
-              <w:t xml:space="preserve">poly(elevation_mean, 1):n_occ_predator_scavenger</w:t>
-            </w:r>
-          </w:p>
-        </w:tc>
-        <w:tc>
-          <w:tcPr/>
-          <w:p>
-            <w:pPr>
-              <w:pStyle w:val="Compact"/>
-              <w:jc w:val="left"/>
-            </w:pPr>
-            <w:r>
-              <w:t xml:space="preserve">11.20</w:t>
-            </w:r>
-          </w:p>
-        </w:tc>
-        <w:tc>
-          <w:tcPr/>
-          <w:p>
-            <w:pPr>
-              <w:pStyle w:val="Compact"/>
-              <w:jc w:val="left"/>
-            </w:pPr>
-            <w:r>
-              <w:t xml:space="preserve">1</w:t>
-            </w:r>
-          </w:p>
-        </w:tc>
-        <w:tc>
-          <w:tcPr/>
-          <w:p>
-            <w:pPr>
-              <w:pStyle w:val="Compact"/>
-              <w:jc w:val="left"/>
-            </w:pPr>
-            <w:r>
-              <w:t xml:space="preserve">0.00</w:t>
-            </w:r>
-          </w:p>
-        </w:tc>
-        <w:tc>
-          <w:tcPr/>
-          <w:p>
-            <w:pPr>
-              <w:pStyle w:val="Compact"/>
-              <w:jc w:val="left"/>
-            </w:pPr>
-            <w:r>
-              <w:t xml:space="preserve">***</w:t>
-            </w:r>
+              <w:t xml:space="preserve">cho_amino_acid</w:t>
+            </w:r>
+          </w:p>
+        </w:tc>
+        <w:tc>
+          <w:tcPr/>
+          <w:p>
+            <w:pPr>
+              <w:pStyle w:val="Compact"/>
+              <w:jc w:val="left"/>
+            </w:pPr>
+            <w:r>
+              <w:t xml:space="preserve">null</w:t>
+            </w:r>
+          </w:p>
+        </w:tc>
+        <w:tc>
+          <w:tcPr/>
+          <w:p>
+            <w:pPr>
+              <w:pStyle w:val="Compact"/>
+              <w:jc w:val="left"/>
+            </w:pPr>
+            <w:r>
+              <w:t xml:space="preserve">poly(elevation_mean, 2)</w:t>
+            </w:r>
+          </w:p>
+        </w:tc>
+        <w:tc>
+          <w:tcPr/>
+          <w:p>
+            <w:pPr>
+              <w:pStyle w:val="Compact"/>
+              <w:jc w:val="left"/>
+            </w:pPr>
+            <w:r>
+              <w:t xml:space="preserve">5.06</w:t>
+            </w:r>
+          </w:p>
+        </w:tc>
+        <w:tc>
+          <w:tcPr/>
+          <w:p>
+            <w:pPr>
+              <w:pStyle w:val="Compact"/>
+              <w:jc w:val="left"/>
+            </w:pPr>
+            <w:r>
+              <w:t xml:space="preserve">2</w:t>
+            </w:r>
+          </w:p>
+        </w:tc>
+        <w:tc>
+          <w:tcPr/>
+          <w:p>
+            <w:pPr>
+              <w:pStyle w:val="Compact"/>
+              <w:jc w:val="left"/>
+            </w:pPr>
+            <w:r>
+              <w:t xml:space="preserve">0.08</w:t>
+            </w:r>
+          </w:p>
+        </w:tc>
+        <w:tc>
+          <w:tcPr/>
+          <w:p>
+            <w:pPr>
+              <w:pStyle w:val="Compact"/>
+            </w:pPr>
           </w:p>
         </w:tc>
       </w:tr>
@@ -1574,55 +1570,55 @@
               <w:jc w:val="left"/>
             </w:pPr>
             <w:r>
-              <w:t xml:space="preserve">ecuador</w:t>
-            </w:r>
-          </w:p>
-        </w:tc>
-        <w:tc>
-          <w:tcPr/>
-          <w:p>
-            <w:pPr>
-              <w:pStyle w:val="Compact"/>
-              <w:jc w:val="left"/>
-            </w:pPr>
-            <w:r>
-              <w:t xml:space="preserve">cho</w:t>
-            </w:r>
-          </w:p>
-        </w:tc>
-        <w:tc>
-          <w:tcPr/>
-          <w:p>
-            <w:pPr>
-              <w:pStyle w:val="Compact"/>
-              <w:jc w:val="left"/>
-            </w:pPr>
-            <w:r>
-              <w:t xml:space="preserve">ps</w:t>
-            </w:r>
-          </w:p>
-        </w:tc>
-        <w:tc>
-          <w:tcPr/>
-          <w:p>
-            <w:pPr>
-              <w:pStyle w:val="Compact"/>
-              <w:jc w:val="left"/>
-            </w:pPr>
-            <w:r>
-              <w:t xml:space="preserve">seasons:n_occ_predator_scavenger</w:t>
-            </w:r>
-          </w:p>
-        </w:tc>
-        <w:tc>
-          <w:tcPr/>
-          <w:p>
-            <w:pPr>
-              <w:pStyle w:val="Compact"/>
-              <w:jc w:val="left"/>
-            </w:pPr>
-            <w:r>
-              <w:t xml:space="preserve">2.78</w:t>
+              <w:t xml:space="preserve">png</w:t>
+            </w:r>
+          </w:p>
+        </w:tc>
+        <w:tc>
+          <w:tcPr/>
+          <w:p>
+            <w:pPr>
+              <w:pStyle w:val="Compact"/>
+              <w:jc w:val="left"/>
+            </w:pPr>
+            <w:r>
+              <w:t xml:space="preserve">cho_amino_acid</w:t>
+            </w:r>
+          </w:p>
+        </w:tc>
+        <w:tc>
+          <w:tcPr/>
+          <w:p>
+            <w:pPr>
+              <w:pStyle w:val="Compact"/>
+              <w:jc w:val="left"/>
+            </w:pPr>
+            <w:r>
+              <w:t xml:space="preserve">null</w:t>
+            </w:r>
+          </w:p>
+        </w:tc>
+        <w:tc>
+          <w:tcPr/>
+          <w:p>
+            <w:pPr>
+              <w:pStyle w:val="Compact"/>
+              <w:jc w:val="left"/>
+            </w:pPr>
+            <w:r>
+              <w:t xml:space="preserve">(Intercept)</w:t>
+            </w:r>
+          </w:p>
+        </w:tc>
+        <w:tc>
+          <w:tcPr/>
+          <w:p>
+            <w:pPr>
+              <w:pStyle w:val="Compact"/>
+              <w:jc w:val="left"/>
+            </w:pPr>
+            <w:r>
+              <w:t xml:space="preserve">0.06</w:t>
             </w:r>
           </w:p>
         </w:tc>
@@ -1646,7 +1642,7 @@
               <w:jc w:val="left"/>
             </w:pPr>
             <w:r>
-              <w:t xml:space="preserve">0.10</w:t>
+              <w:t xml:space="preserve">0.80</w:t>
             </w:r>
           </w:p>
         </w:tc>
@@ -1668,55 +1664,55 @@
               <w:jc w:val="left"/>
             </w:pPr>
             <w:r>
-              <w:t xml:space="preserve">ecuador</w:t>
-            </w:r>
-          </w:p>
-        </w:tc>
-        <w:tc>
-          <w:tcPr/>
-          <w:p>
-            <w:pPr>
-              <w:pStyle w:val="Compact"/>
-              <w:jc w:val="left"/>
-            </w:pPr>
-            <w:r>
-              <w:t xml:space="preserve">cho</w:t>
-            </w:r>
-          </w:p>
-        </w:tc>
-        <w:tc>
-          <w:tcPr/>
-          <w:p>
-            <w:pPr>
-              <w:pStyle w:val="Compact"/>
-              <w:jc w:val="left"/>
-            </w:pPr>
-            <w:r>
-              <w:t xml:space="preserve">ps</w:t>
-            </w:r>
-          </w:p>
-        </w:tc>
-        <w:tc>
-          <w:tcPr/>
-          <w:p>
-            <w:pPr>
-              <w:pStyle w:val="Compact"/>
-              <w:jc w:val="left"/>
-            </w:pPr>
-            <w:r>
-              <w:t xml:space="preserve">poly(elevation_mean, 1):seasons:n_occ_predator_scavenger</w:t>
-            </w:r>
-          </w:p>
-        </w:tc>
-        <w:tc>
-          <w:tcPr/>
-          <w:p>
-            <w:pPr>
-              <w:pStyle w:val="Compact"/>
-              <w:jc w:val="left"/>
-            </w:pPr>
-            <w:r>
-              <w:t xml:space="preserve">8.57</w:t>
+              <w:t xml:space="preserve">png</w:t>
+            </w:r>
+          </w:p>
+        </w:tc>
+        <w:tc>
+          <w:tcPr/>
+          <w:p>
+            <w:pPr>
+              <w:pStyle w:val="Compact"/>
+              <w:jc w:val="left"/>
+            </w:pPr>
+            <w:r>
+              <w:t xml:space="preserve">cho_amino_acid</w:t>
+            </w:r>
+          </w:p>
+        </w:tc>
+        <w:tc>
+          <w:tcPr/>
+          <w:p>
+            <w:pPr>
+              <w:pStyle w:val="Compact"/>
+              <w:jc w:val="left"/>
+            </w:pPr>
+            <w:r>
+              <w:t xml:space="preserve">null</w:t>
+            </w:r>
+          </w:p>
+        </w:tc>
+        <w:tc>
+          <w:tcPr/>
+          <w:p>
+            <w:pPr>
+              <w:pStyle w:val="Compact"/>
+              <w:jc w:val="left"/>
+            </w:pPr>
+            <w:r>
+              <w:t xml:space="preserve">seasons</w:t>
+            </w:r>
+          </w:p>
+        </w:tc>
+        <w:tc>
+          <w:tcPr/>
+          <w:p>
+            <w:pPr>
+              <w:pStyle w:val="Compact"/>
+              <w:jc w:val="left"/>
+            </w:pPr>
+            <w:r>
+              <w:t xml:space="preserve">3.58</w:t>
             </w:r>
           </w:p>
         </w:tc>
@@ -1740,20 +1736,16 @@
               <w:jc w:val="left"/>
             </w:pPr>
             <w:r>
-              <w:t xml:space="preserve">0.00</w:t>
-            </w:r>
-          </w:p>
-        </w:tc>
-        <w:tc>
-          <w:tcPr/>
-          <w:p>
-            <w:pPr>
-              <w:pStyle w:val="Compact"/>
-              <w:jc w:val="left"/>
-            </w:pPr>
-            <w:r>
-              <w:t xml:space="preserve">**</w:t>
-            </w:r>
+              <w:t xml:space="preserve">0.06</w:t>
+            </w:r>
+          </w:p>
+        </w:tc>
+        <w:tc>
+          <w:tcPr/>
+          <w:p>
+            <w:pPr>
+              <w:pStyle w:val="Compact"/>
+            </w:pPr>
           </w:p>
         </w:tc>
       </w:tr>
@@ -1778,7 +1770,7 @@
               <w:jc w:val="left"/>
             </w:pPr>
             <w:r>
-              <w:t xml:space="preserve">cho</w:t>
+              <w:t xml:space="preserve">h2o</w:t>
             </w:r>
           </w:p>
         </w:tc>
@@ -1814,7 +1806,7 @@
               <w:jc w:val="left"/>
             </w:pPr>
             <w:r>
-              <w:t xml:space="preserve">6.67</w:t>
+              <w:t xml:space="preserve">8.82</w:t>
             </w:r>
           </w:p>
         </w:tc>
@@ -1838,7 +1830,7 @@
               <w:jc w:val="left"/>
             </w:pPr>
             <w:r>
-              <w:t xml:space="preserve">0.01</w:t>
+              <w:t xml:space="preserve">0.00</w:t>
             </w:r>
           </w:p>
         </w:tc>
@@ -1876,7 +1868,7 @@
               <w:jc w:val="left"/>
             </w:pPr>
             <w:r>
-              <w:t xml:space="preserve">cho</w:t>
+              <w:t xml:space="preserve">h2o</w:t>
             </w:r>
           </w:p>
         </w:tc>
@@ -1912,7 +1904,7 @@
               <w:jc w:val="left"/>
             </w:pPr>
             <w:r>
-              <w:t xml:space="preserve">1.60</w:t>
+              <w:t xml:space="preserve">1.43</w:t>
             </w:r>
           </w:p>
         </w:tc>
@@ -1936,7 +1928,7 @@
               <w:jc w:val="left"/>
             </w:pPr>
             <w:r>
-              <w:t xml:space="preserve">0.21</w:t>
+              <w:t xml:space="preserve">0.23</w:t>
             </w:r>
           </w:p>
         </w:tc>
@@ -1970,7 +1962,7 @@
               <w:jc w:val="left"/>
             </w:pPr>
             <w:r>
-              <w:t xml:space="preserve">cho</w:t>
+              <w:t xml:space="preserve">h2o</w:t>
             </w:r>
           </w:p>
         </w:tc>
@@ -2006,7 +1998,7 @@
               <w:jc w:val="left"/>
             </w:pPr>
             <w:r>
-              <w:t xml:space="preserve">16.66</w:t>
+              <w:t xml:space="preserve">4.50</w:t>
             </w:r>
           </w:p>
         </w:tc>
@@ -2030,19 +2022,19 @@
               <w:jc w:val="left"/>
             </w:pPr>
             <w:r>
-              <w:t xml:space="preserve">0.00</w:t>
-            </w:r>
-          </w:p>
-        </w:tc>
-        <w:tc>
-          <w:tcPr/>
-          <w:p>
-            <w:pPr>
-              <w:pStyle w:val="Compact"/>
-              <w:jc w:val="left"/>
-            </w:pPr>
-            <w:r>
-              <w:t xml:space="preserve">***</w:t>
+              <w:t xml:space="preserve">0.03</w:t>
+            </w:r>
+          </w:p>
+        </w:tc>
+        <w:tc>
+          <w:tcPr/>
+          <w:p>
+            <w:pPr>
+              <w:pStyle w:val="Compact"/>
+              <w:jc w:val="left"/>
+            </w:pPr>
+            <w:r>
+              <w:t xml:space="preserve">*</w:t>
             </w:r>
           </w:p>
         </w:tc>
@@ -2056,55 +2048,55 @@
               <w:jc w:val="left"/>
             </w:pPr>
             <w:r>
-              <w:t xml:space="preserve">ecuador</w:t>
-            </w:r>
-          </w:p>
-        </w:tc>
-        <w:tc>
-          <w:tcPr/>
-          <w:p>
-            <w:pPr>
-              <w:pStyle w:val="Compact"/>
-              <w:jc w:val="left"/>
-            </w:pPr>
-            <w:r>
-              <w:t xml:space="preserve">cho_amino_acid</w:t>
-            </w:r>
-          </w:p>
-        </w:tc>
-        <w:tc>
-          <w:tcPr/>
-          <w:p>
-            <w:pPr>
-              <w:pStyle w:val="Compact"/>
-              <w:jc w:val="left"/>
-            </w:pPr>
-            <w:r>
-              <w:t xml:space="preserve">ps</w:t>
-            </w:r>
-          </w:p>
-        </w:tc>
-        <w:tc>
-          <w:tcPr/>
-          <w:p>
-            <w:pPr>
-              <w:pStyle w:val="Compact"/>
-              <w:jc w:val="left"/>
-            </w:pPr>
-            <w:r>
-              <w:t xml:space="preserve">(Intercept)</w:t>
-            </w:r>
-          </w:p>
-        </w:tc>
-        <w:tc>
-          <w:tcPr/>
-          <w:p>
-            <w:pPr>
-              <w:pStyle w:val="Compact"/>
-              <w:jc w:val="left"/>
-            </w:pPr>
-            <w:r>
-              <w:t xml:space="preserve">2.37</w:t>
+              <w:t xml:space="preserve">tanzania</w:t>
+            </w:r>
+          </w:p>
+        </w:tc>
+        <w:tc>
+          <w:tcPr/>
+          <w:p>
+            <w:pPr>
+              <w:pStyle w:val="Compact"/>
+              <w:jc w:val="left"/>
+            </w:pPr>
+            <w:r>
+              <w:t xml:space="preserve">h2o</w:t>
+            </w:r>
+          </w:p>
+        </w:tc>
+        <w:tc>
+          <w:tcPr/>
+          <w:p>
+            <w:pPr>
+              <w:pStyle w:val="Compact"/>
+              <w:jc w:val="left"/>
+            </w:pPr>
+            <w:r>
+              <w:t xml:space="preserve">null</w:t>
+            </w:r>
+          </w:p>
+        </w:tc>
+        <w:tc>
+          <w:tcPr/>
+          <w:p>
+            <w:pPr>
+              <w:pStyle w:val="Compact"/>
+              <w:jc w:val="left"/>
+            </w:pPr>
+            <w:r>
+              <w:t xml:space="preserve">poly(elevation_mean, 1)</w:t>
+            </w:r>
+          </w:p>
+        </w:tc>
+        <w:tc>
+          <w:tcPr/>
+          <w:p>
+            <w:pPr>
+              <w:pStyle w:val="Compact"/>
+              <w:jc w:val="left"/>
+            </w:pPr>
+            <w:r>
+              <w:t xml:space="preserve">4.77</w:t>
             </w:r>
           </w:p>
         </w:tc>
@@ -2128,16 +2120,20 @@
               <w:jc w:val="left"/>
             </w:pPr>
             <w:r>
-              <w:t xml:space="preserve">0.12</w:t>
-            </w:r>
-          </w:p>
-        </w:tc>
-        <w:tc>
-          <w:tcPr/>
-          <w:p>
-            <w:pPr>
-              <w:pStyle w:val="Compact"/>
-            </w:pPr>
+              <w:t xml:space="preserve">0.03</w:t>
+            </w:r>
+          </w:p>
+        </w:tc>
+        <w:tc>
+          <w:tcPr/>
+          <w:p>
+            <w:pPr>
+              <w:pStyle w:val="Compact"/>
+              <w:jc w:val="left"/>
+            </w:pPr>
+            <w:r>
+              <w:t xml:space="preserve">*</w:t>
+            </w:r>
           </w:p>
         </w:tc>
       </w:tr>
@@ -2162,67 +2158,67 @@
               <w:jc w:val="left"/>
             </w:pPr>
             <w:r>
-              <w:t xml:space="preserve">cho_amino_acid</w:t>
-            </w:r>
-          </w:p>
-        </w:tc>
-        <w:tc>
-          <w:tcPr/>
-          <w:p>
-            <w:pPr>
-              <w:pStyle w:val="Compact"/>
-              <w:jc w:val="left"/>
-            </w:pPr>
-            <w:r>
-              <w:t xml:space="preserve">ps</w:t>
-            </w:r>
-          </w:p>
-        </w:tc>
-        <w:tc>
-          <w:tcPr/>
-          <w:p>
-            <w:pPr>
-              <w:pStyle w:val="Compact"/>
-              <w:jc w:val="left"/>
-            </w:pPr>
-            <w:r>
-              <w:t xml:space="preserve">poly(elevation_mean, 2)</w:t>
-            </w:r>
-          </w:p>
-        </w:tc>
-        <w:tc>
-          <w:tcPr/>
-          <w:p>
-            <w:pPr>
-              <w:pStyle w:val="Compact"/>
-              <w:jc w:val="left"/>
-            </w:pPr>
-            <w:r>
-              <w:t xml:space="preserve">2.87</w:t>
-            </w:r>
-          </w:p>
-        </w:tc>
-        <w:tc>
-          <w:tcPr/>
-          <w:p>
-            <w:pPr>
-              <w:pStyle w:val="Compact"/>
-              <w:jc w:val="left"/>
-            </w:pPr>
-            <w:r>
-              <w:t xml:space="preserve">2</w:t>
-            </w:r>
-          </w:p>
-        </w:tc>
-        <w:tc>
-          <w:tcPr/>
-          <w:p>
-            <w:pPr>
-              <w:pStyle w:val="Compact"/>
-              <w:jc w:val="left"/>
-            </w:pPr>
-            <w:r>
-              <w:t xml:space="preserve">0.24</w:t>
+              <w:t xml:space="preserve">lipid</w:t>
+            </w:r>
+          </w:p>
+        </w:tc>
+        <w:tc>
+          <w:tcPr/>
+          <w:p>
+            <w:pPr>
+              <w:pStyle w:val="Compact"/>
+              <w:jc w:val="left"/>
+            </w:pPr>
+            <w:r>
+              <w:t xml:space="preserve">null</w:t>
+            </w:r>
+          </w:p>
+        </w:tc>
+        <w:tc>
+          <w:tcPr/>
+          <w:p>
+            <w:pPr>
+              <w:pStyle w:val="Compact"/>
+              <w:jc w:val="left"/>
+            </w:pPr>
+            <w:r>
+              <w:t xml:space="preserve">(Intercept)</w:t>
+            </w:r>
+          </w:p>
+        </w:tc>
+        <w:tc>
+          <w:tcPr/>
+          <w:p>
+            <w:pPr>
+              <w:pStyle w:val="Compact"/>
+              <w:jc w:val="left"/>
+            </w:pPr>
+            <w:r>
+              <w:t xml:space="preserve">2.34</w:t>
+            </w:r>
+          </w:p>
+        </w:tc>
+        <w:tc>
+          <w:tcPr/>
+          <w:p>
+            <w:pPr>
+              <w:pStyle w:val="Compact"/>
+              <w:jc w:val="left"/>
+            </w:pPr>
+            <w:r>
+              <w:t xml:space="preserve">1</w:t>
+            </w:r>
+          </w:p>
+        </w:tc>
+        <w:tc>
+          <w:tcPr/>
+          <w:p>
+            <w:pPr>
+              <w:pStyle w:val="Compact"/>
+              <w:jc w:val="left"/>
+            </w:pPr>
+            <w:r>
+              <w:t xml:space="preserve">0.13</w:t>
             </w:r>
           </w:p>
         </w:tc>
@@ -2256,55 +2252,55 @@
               <w:jc w:val="left"/>
             </w:pPr>
             <w:r>
-              <w:t xml:space="preserve">cho_amino_acid</w:t>
-            </w:r>
-          </w:p>
-        </w:tc>
-        <w:tc>
-          <w:tcPr/>
-          <w:p>
-            <w:pPr>
-              <w:pStyle w:val="Compact"/>
-              <w:jc w:val="left"/>
-            </w:pPr>
-            <w:r>
-              <w:t xml:space="preserve">ps</w:t>
-            </w:r>
-          </w:p>
-        </w:tc>
-        <w:tc>
-          <w:tcPr/>
-          <w:p>
-            <w:pPr>
-              <w:pStyle w:val="Compact"/>
-              <w:jc w:val="left"/>
-            </w:pPr>
-            <w:r>
-              <w:t xml:space="preserve">n_occ_predator_scavenger</w:t>
-            </w:r>
-          </w:p>
-        </w:tc>
-        <w:tc>
-          <w:tcPr/>
-          <w:p>
-            <w:pPr>
-              <w:pStyle w:val="Compact"/>
-              <w:jc w:val="left"/>
-            </w:pPr>
-            <w:r>
-              <w:t xml:space="preserve">9.77</w:t>
-            </w:r>
-          </w:p>
-        </w:tc>
-        <w:tc>
-          <w:tcPr/>
-          <w:p>
-            <w:pPr>
-              <w:pStyle w:val="Compact"/>
-              <w:jc w:val="left"/>
-            </w:pPr>
-            <w:r>
-              <w:t xml:space="preserve">1</w:t>
+              <w:t xml:space="preserve">lipid</w:t>
+            </w:r>
+          </w:p>
+        </w:tc>
+        <w:tc>
+          <w:tcPr/>
+          <w:p>
+            <w:pPr>
+              <w:pStyle w:val="Compact"/>
+              <w:jc w:val="left"/>
+            </w:pPr>
+            <w:r>
+              <w:t xml:space="preserve">null</w:t>
+            </w:r>
+          </w:p>
+        </w:tc>
+        <w:tc>
+          <w:tcPr/>
+          <w:p>
+            <w:pPr>
+              <w:pStyle w:val="Compact"/>
+              <w:jc w:val="left"/>
+            </w:pPr>
+            <w:r>
+              <w:t xml:space="preserve">poly(elevation_mean, 2)</w:t>
+            </w:r>
+          </w:p>
+        </w:tc>
+        <w:tc>
+          <w:tcPr/>
+          <w:p>
+            <w:pPr>
+              <w:pStyle w:val="Compact"/>
+              <w:jc w:val="left"/>
+            </w:pPr>
+            <w:r>
+              <w:t xml:space="preserve">15.59</w:t>
+            </w:r>
+          </w:p>
+        </w:tc>
+        <w:tc>
+          <w:tcPr/>
+          <w:p>
+            <w:pPr>
+              <w:pStyle w:val="Compact"/>
+              <w:jc w:val="left"/>
+            </w:pPr>
+            <w:r>
+              <w:t xml:space="preserve">2</w:t>
             </w:r>
           </w:p>
         </w:tc>
@@ -2328,7 +2324,7 @@
               <w:jc w:val="left"/>
             </w:pPr>
             <w:r>
-              <w:t xml:space="preserve">**</w:t>
+              <w:t xml:space="preserve">***</w:t>
             </w:r>
           </w:p>
         </w:tc>
@@ -2342,79 +2338,79 @@
               <w:jc w:val="left"/>
             </w:pPr>
             <w:r>
-              <w:t xml:space="preserve">ecuador</w:t>
-            </w:r>
-          </w:p>
-        </w:tc>
-        <w:tc>
-          <w:tcPr/>
-          <w:p>
-            <w:pPr>
-              <w:pStyle w:val="Compact"/>
-              <w:jc w:val="left"/>
-            </w:pPr>
-            <w:r>
-              <w:t xml:space="preserve">cho_amino_acid</w:t>
-            </w:r>
-          </w:p>
-        </w:tc>
-        <w:tc>
-          <w:tcPr/>
-          <w:p>
-            <w:pPr>
-              <w:pStyle w:val="Compact"/>
-              <w:jc w:val="left"/>
-            </w:pPr>
-            <w:r>
-              <w:t xml:space="preserve">ps</w:t>
-            </w:r>
-          </w:p>
-        </w:tc>
-        <w:tc>
-          <w:tcPr/>
-          <w:p>
-            <w:pPr>
-              <w:pStyle w:val="Compact"/>
-              <w:jc w:val="left"/>
-            </w:pPr>
-            <w:r>
-              <w:t xml:space="preserve">poly(elevation_mean, 2):n_occ_predator_scavenger</w:t>
-            </w:r>
-          </w:p>
-        </w:tc>
-        <w:tc>
-          <w:tcPr/>
-          <w:p>
-            <w:pPr>
-              <w:pStyle w:val="Compact"/>
-              <w:jc w:val="left"/>
-            </w:pPr>
-            <w:r>
-              <w:t xml:space="preserve">5.89</w:t>
-            </w:r>
-          </w:p>
-        </w:tc>
-        <w:tc>
-          <w:tcPr/>
-          <w:p>
-            <w:pPr>
-              <w:pStyle w:val="Compact"/>
-              <w:jc w:val="left"/>
-            </w:pPr>
-            <w:r>
-              <w:t xml:space="preserve">2</w:t>
-            </w:r>
-          </w:p>
-        </w:tc>
-        <w:tc>
-          <w:tcPr/>
-          <w:p>
-            <w:pPr>
-              <w:pStyle w:val="Compact"/>
-              <w:jc w:val="left"/>
-            </w:pPr>
-            <w:r>
-              <w:t xml:space="preserve">0.05</w:t>
+              <w:t xml:space="preserve">png</w:t>
+            </w:r>
+          </w:p>
+        </w:tc>
+        <w:tc>
+          <w:tcPr/>
+          <w:p>
+            <w:pPr>
+              <w:pStyle w:val="Compact"/>
+              <w:jc w:val="left"/>
+            </w:pPr>
+            <w:r>
+              <w:t xml:space="preserve">lipid</w:t>
+            </w:r>
+          </w:p>
+        </w:tc>
+        <w:tc>
+          <w:tcPr/>
+          <w:p>
+            <w:pPr>
+              <w:pStyle w:val="Compact"/>
+              <w:jc w:val="left"/>
+            </w:pPr>
+            <w:r>
+              <w:t xml:space="preserve">null</w:t>
+            </w:r>
+          </w:p>
+        </w:tc>
+        <w:tc>
+          <w:tcPr/>
+          <w:p>
+            <w:pPr>
+              <w:pStyle w:val="Compact"/>
+              <w:jc w:val="left"/>
+            </w:pPr>
+            <w:r>
+              <w:t xml:space="preserve">(Intercept)</w:t>
+            </w:r>
+          </w:p>
+        </w:tc>
+        <w:tc>
+          <w:tcPr/>
+          <w:p>
+            <w:pPr>
+              <w:pStyle w:val="Compact"/>
+              <w:jc w:val="left"/>
+            </w:pPr>
+            <w:r>
+              <w:t xml:space="preserve">0.97</w:t>
+            </w:r>
+          </w:p>
+        </w:tc>
+        <w:tc>
+          <w:tcPr/>
+          <w:p>
+            <w:pPr>
+              <w:pStyle w:val="Compact"/>
+              <w:jc w:val="left"/>
+            </w:pPr>
+            <w:r>
+              <w:t xml:space="preserve">1</w:t>
+            </w:r>
+          </w:p>
+        </w:tc>
+        <w:tc>
+          <w:tcPr/>
+          <w:p>
+            <w:pPr>
+              <w:pStyle w:val="Compact"/>
+              <w:jc w:val="left"/>
+            </w:pPr>
+            <w:r>
+              <w:t xml:space="preserve">0.32</w:t>
             </w:r>
           </w:p>
         </w:tc>
@@ -2448,7 +2444,7 @@
               <w:jc w:val="left"/>
             </w:pPr>
             <w:r>
-              <w:t xml:space="preserve">cho_amino_acid</w:t>
+              <w:t xml:space="preserve">lipid</w:t>
             </w:r>
           </w:p>
         </w:tc>
@@ -2472,7 +2468,31 @@
               <w:jc w:val="left"/>
             </w:pPr>
             <w:r>
-              <w:t xml:space="preserve">(Intercept)</w:t>
+              <w:t xml:space="preserve">poly(elevation_mean, 2)</w:t>
+            </w:r>
+          </w:p>
+        </w:tc>
+        <w:tc>
+          <w:tcPr/>
+          <w:p>
+            <w:pPr>
+              <w:pStyle w:val="Compact"/>
+              <w:jc w:val="left"/>
+            </w:pPr>
+            <w:r>
+              <w:t xml:space="preserve">5.53</w:t>
+            </w:r>
+          </w:p>
+        </w:tc>
+        <w:tc>
+          <w:tcPr/>
+          <w:p>
+            <w:pPr>
+              <w:pStyle w:val="Compact"/>
+              <w:jc w:val="left"/>
+            </w:pPr>
+            <w:r>
+              <w:t xml:space="preserve">2</w:t>
             </w:r>
           </w:p>
         </w:tc>
@@ -2485,30 +2505,6 @@
             </w:pPr>
             <w:r>
               <w:t xml:space="preserve">0.06</w:t>
-            </w:r>
-          </w:p>
-        </w:tc>
-        <w:tc>
-          <w:tcPr/>
-          <w:p>
-            <w:pPr>
-              <w:pStyle w:val="Compact"/>
-              <w:jc w:val="left"/>
-            </w:pPr>
-            <w:r>
-              <w:t xml:space="preserve">1</w:t>
-            </w:r>
-          </w:p>
-        </w:tc>
-        <w:tc>
-          <w:tcPr/>
-          <w:p>
-            <w:pPr>
-              <w:pStyle w:val="Compact"/>
-              <w:jc w:val="left"/>
-            </w:pPr>
-            <w:r>
-              <w:t xml:space="preserve">0.80</w:t>
             </w:r>
           </w:p>
         </w:tc>
@@ -2542,7 +2538,7 @@
               <w:jc w:val="left"/>
             </w:pPr>
             <w:r>
-              <w:t xml:space="preserve">cho_amino_acid</w:t>
+              <w:t xml:space="preserve">lipid</w:t>
             </w:r>
           </w:p>
         </w:tc>
@@ -2578,7 +2574,7 @@
               <w:jc w:val="left"/>
             </w:pPr>
             <w:r>
-              <w:t xml:space="preserve">3.58</w:t>
+              <w:t xml:space="preserve">8.11</w:t>
             </w:r>
           </w:p>
         </w:tc>
@@ -2602,198 +2598,6 @@
               <w:jc w:val="left"/>
             </w:pPr>
             <w:r>
-              <w:t xml:space="preserve">0.06</w:t>
-            </w:r>
-          </w:p>
-        </w:tc>
-        <w:tc>
-          <w:tcPr/>
-          <w:p>
-            <w:pPr>
-              <w:pStyle w:val="Compact"/>
-            </w:pPr>
-          </w:p>
-        </w:tc>
-      </w:tr>
-      <w:tr>
-        <w:tc>
-          <w:tcPr/>
-          <w:p>
-            <w:pPr>
-              <w:pStyle w:val="Compact"/>
-              <w:jc w:val="left"/>
-            </w:pPr>
-            <w:r>
-              <w:t xml:space="preserve">tanzania</w:t>
-            </w:r>
-          </w:p>
-        </w:tc>
-        <w:tc>
-          <w:tcPr/>
-          <w:p>
-            <w:pPr>
-              <w:pStyle w:val="Compact"/>
-              <w:jc w:val="left"/>
-            </w:pPr>
-            <w:r>
-              <w:t xml:space="preserve">cho_amino_acid</w:t>
-            </w:r>
-          </w:p>
-        </w:tc>
-        <w:tc>
-          <w:tcPr/>
-          <w:p>
-            <w:pPr>
-              <w:pStyle w:val="Compact"/>
-              <w:jc w:val="left"/>
-            </w:pPr>
-            <w:r>
-              <w:t xml:space="preserve">null</w:t>
-            </w:r>
-          </w:p>
-        </w:tc>
-        <w:tc>
-          <w:tcPr/>
-          <w:p>
-            <w:pPr>
-              <w:pStyle w:val="Compact"/>
-              <w:jc w:val="left"/>
-            </w:pPr>
-            <w:r>
-              <w:t xml:space="preserve">(Intercept)</w:t>
-            </w:r>
-          </w:p>
-        </w:tc>
-        <w:tc>
-          <w:tcPr/>
-          <w:p>
-            <w:pPr>
-              <w:pStyle w:val="Compact"/>
-              <w:jc w:val="left"/>
-            </w:pPr>
-            <w:r>
-              <w:t xml:space="preserve">5.71</w:t>
-            </w:r>
-          </w:p>
-        </w:tc>
-        <w:tc>
-          <w:tcPr/>
-          <w:p>
-            <w:pPr>
-              <w:pStyle w:val="Compact"/>
-              <w:jc w:val="left"/>
-            </w:pPr>
-            <w:r>
-              <w:t xml:space="preserve">1</w:t>
-            </w:r>
-          </w:p>
-        </w:tc>
-        <w:tc>
-          <w:tcPr/>
-          <w:p>
-            <w:pPr>
-              <w:pStyle w:val="Compact"/>
-              <w:jc w:val="left"/>
-            </w:pPr>
-            <w:r>
-              <w:t xml:space="preserve">0.02</w:t>
-            </w:r>
-          </w:p>
-        </w:tc>
-        <w:tc>
-          <w:tcPr/>
-          <w:p>
-            <w:pPr>
-              <w:pStyle w:val="Compact"/>
-              <w:jc w:val="left"/>
-            </w:pPr>
-            <w:r>
-              <w:t xml:space="preserve">*</w:t>
-            </w:r>
-          </w:p>
-        </w:tc>
-      </w:tr>
-      <w:tr>
-        <w:tc>
-          <w:tcPr/>
-          <w:p>
-            <w:pPr>
-              <w:pStyle w:val="Compact"/>
-              <w:jc w:val="left"/>
-            </w:pPr>
-            <w:r>
-              <w:t xml:space="preserve">ecuador</w:t>
-            </w:r>
-          </w:p>
-        </w:tc>
-        <w:tc>
-          <w:tcPr/>
-          <w:p>
-            <w:pPr>
-              <w:pStyle w:val="Compact"/>
-              <w:jc w:val="left"/>
-            </w:pPr>
-            <w:r>
-              <w:t xml:space="preserve">h2o</w:t>
-            </w:r>
-          </w:p>
-        </w:tc>
-        <w:tc>
-          <w:tcPr/>
-          <w:p>
-            <w:pPr>
-              <w:pStyle w:val="Compact"/>
-              <w:jc w:val="left"/>
-            </w:pPr>
-            <w:r>
-              <w:t xml:space="preserve">null</w:t>
-            </w:r>
-          </w:p>
-        </w:tc>
-        <w:tc>
-          <w:tcPr/>
-          <w:p>
-            <w:pPr>
-              <w:pStyle w:val="Compact"/>
-              <w:jc w:val="left"/>
-            </w:pPr>
-            <w:r>
-              <w:t xml:space="preserve">(Intercept)</w:t>
-            </w:r>
-          </w:p>
-        </w:tc>
-        <w:tc>
-          <w:tcPr/>
-          <w:p>
-            <w:pPr>
-              <w:pStyle w:val="Compact"/>
-              <w:jc w:val="left"/>
-            </w:pPr>
-            <w:r>
-              <w:t xml:space="preserve">22.03</w:t>
-            </w:r>
-          </w:p>
-        </w:tc>
-        <w:tc>
-          <w:tcPr/>
-          <w:p>
-            <w:pPr>
-              <w:pStyle w:val="Compact"/>
-              <w:jc w:val="left"/>
-            </w:pPr>
-            <w:r>
-              <w:t xml:space="preserve">1</w:t>
-            </w:r>
-          </w:p>
-        </w:tc>
-        <w:tc>
-          <w:tcPr/>
-          <w:p>
-            <w:pPr>
-              <w:pStyle w:val="Compact"/>
-              <w:jc w:val="left"/>
-            </w:pPr>
-            <w:r>
               <w:t xml:space="preserve">0.00</w:t>
             </w:r>
           </w:p>
@@ -2806,1168 +2610,8 @@
               <w:jc w:val="left"/>
             </w:pPr>
             <w:r>
-              <w:t xml:space="preserve">***</w:t>
-            </w:r>
-          </w:p>
-        </w:tc>
-      </w:tr>
-      <w:tr>
-        <w:tc>
-          <w:tcPr/>
-          <w:p>
-            <w:pPr>
-              <w:pStyle w:val="Compact"/>
-              <w:jc w:val="left"/>
-            </w:pPr>
-            <w:r>
-              <w:t xml:space="preserve">png</w:t>
-            </w:r>
-          </w:p>
-        </w:tc>
-        <w:tc>
-          <w:tcPr/>
-          <w:p>
-            <w:pPr>
-              <w:pStyle w:val="Compact"/>
-              <w:jc w:val="left"/>
-            </w:pPr>
-            <w:r>
-              <w:t xml:space="preserve">h2o</w:t>
-            </w:r>
-          </w:p>
-        </w:tc>
-        <w:tc>
-          <w:tcPr/>
-          <w:p>
-            <w:pPr>
-              <w:pStyle w:val="Compact"/>
-              <w:jc w:val="left"/>
-            </w:pPr>
-            <w:r>
-              <w:t xml:space="preserve">null</w:t>
-            </w:r>
-          </w:p>
-        </w:tc>
-        <w:tc>
-          <w:tcPr/>
-          <w:p>
-            <w:pPr>
-              <w:pStyle w:val="Compact"/>
-              <w:jc w:val="left"/>
-            </w:pPr>
-            <w:r>
-              <w:t xml:space="preserve">(Intercept)</w:t>
-            </w:r>
-          </w:p>
-        </w:tc>
-        <w:tc>
-          <w:tcPr/>
-          <w:p>
-            <w:pPr>
-              <w:pStyle w:val="Compact"/>
-              <w:jc w:val="left"/>
-            </w:pPr>
-            <w:r>
-              <w:t xml:space="preserve">8.82</w:t>
-            </w:r>
-          </w:p>
-        </w:tc>
-        <w:tc>
-          <w:tcPr/>
-          <w:p>
-            <w:pPr>
-              <w:pStyle w:val="Compact"/>
-              <w:jc w:val="left"/>
-            </w:pPr>
-            <w:r>
-              <w:t xml:space="preserve">1</w:t>
-            </w:r>
-          </w:p>
-        </w:tc>
-        <w:tc>
-          <w:tcPr/>
-          <w:p>
-            <w:pPr>
-              <w:pStyle w:val="Compact"/>
-              <w:jc w:val="left"/>
-            </w:pPr>
-            <w:r>
-              <w:t xml:space="preserve">0.00</w:t>
-            </w:r>
-          </w:p>
-        </w:tc>
-        <w:tc>
-          <w:tcPr/>
-          <w:p>
-            <w:pPr>
-              <w:pStyle w:val="Compact"/>
-              <w:jc w:val="left"/>
-            </w:pPr>
-            <w:r>
               <w:t xml:space="preserve">**</w:t>
             </w:r>
-          </w:p>
-        </w:tc>
-      </w:tr>
-      <w:tr>
-        <w:tc>
-          <w:tcPr/>
-          <w:p>
-            <w:pPr>
-              <w:pStyle w:val="Compact"/>
-              <w:jc w:val="left"/>
-            </w:pPr>
-            <w:r>
-              <w:t xml:space="preserve">png</w:t>
-            </w:r>
-          </w:p>
-        </w:tc>
-        <w:tc>
-          <w:tcPr/>
-          <w:p>
-            <w:pPr>
-              <w:pStyle w:val="Compact"/>
-              <w:jc w:val="left"/>
-            </w:pPr>
-            <w:r>
-              <w:t xml:space="preserve">h2o</w:t>
-            </w:r>
-          </w:p>
-        </w:tc>
-        <w:tc>
-          <w:tcPr/>
-          <w:p>
-            <w:pPr>
-              <w:pStyle w:val="Compact"/>
-              <w:jc w:val="left"/>
-            </w:pPr>
-            <w:r>
-              <w:t xml:space="preserve">null</w:t>
-            </w:r>
-          </w:p>
-        </w:tc>
-        <w:tc>
-          <w:tcPr/>
-          <w:p>
-            <w:pPr>
-              <w:pStyle w:val="Compact"/>
-              <w:jc w:val="left"/>
-            </w:pPr>
-            <w:r>
-              <w:t xml:space="preserve">seasons</w:t>
-            </w:r>
-          </w:p>
-        </w:tc>
-        <w:tc>
-          <w:tcPr/>
-          <w:p>
-            <w:pPr>
-              <w:pStyle w:val="Compact"/>
-              <w:jc w:val="left"/>
-            </w:pPr>
-            <w:r>
-              <w:t xml:space="preserve">1.43</w:t>
-            </w:r>
-          </w:p>
-        </w:tc>
-        <w:tc>
-          <w:tcPr/>
-          <w:p>
-            <w:pPr>
-              <w:pStyle w:val="Compact"/>
-              <w:jc w:val="left"/>
-            </w:pPr>
-            <w:r>
-              <w:t xml:space="preserve">1</w:t>
-            </w:r>
-          </w:p>
-        </w:tc>
-        <w:tc>
-          <w:tcPr/>
-          <w:p>
-            <w:pPr>
-              <w:pStyle w:val="Compact"/>
-              <w:jc w:val="left"/>
-            </w:pPr>
-            <w:r>
-              <w:t xml:space="preserve">0.23</w:t>
-            </w:r>
-          </w:p>
-        </w:tc>
-        <w:tc>
-          <w:tcPr/>
-          <w:p>
-            <w:pPr>
-              <w:pStyle w:val="Compact"/>
-            </w:pPr>
-          </w:p>
-        </w:tc>
-      </w:tr>
-      <w:tr>
-        <w:tc>
-          <w:tcPr/>
-          <w:p>
-            <w:pPr>
-              <w:pStyle w:val="Compact"/>
-              <w:jc w:val="left"/>
-            </w:pPr>
-            <w:r>
-              <w:t xml:space="preserve">tanzania</w:t>
-            </w:r>
-          </w:p>
-        </w:tc>
-        <w:tc>
-          <w:tcPr/>
-          <w:p>
-            <w:pPr>
-              <w:pStyle w:val="Compact"/>
-              <w:jc w:val="left"/>
-            </w:pPr>
-            <w:r>
-              <w:t xml:space="preserve">h2o</w:t>
-            </w:r>
-          </w:p>
-        </w:tc>
-        <w:tc>
-          <w:tcPr/>
-          <w:p>
-            <w:pPr>
-              <w:pStyle w:val="Compact"/>
-              <w:jc w:val="left"/>
-            </w:pPr>
-            <w:r>
-              <w:t xml:space="preserve">null</w:t>
-            </w:r>
-          </w:p>
-        </w:tc>
-        <w:tc>
-          <w:tcPr/>
-          <w:p>
-            <w:pPr>
-              <w:pStyle w:val="Compact"/>
-              <w:jc w:val="left"/>
-            </w:pPr>
-            <w:r>
-              <w:t xml:space="preserve">(Intercept)</w:t>
-            </w:r>
-          </w:p>
-        </w:tc>
-        <w:tc>
-          <w:tcPr/>
-          <w:p>
-            <w:pPr>
-              <w:pStyle w:val="Compact"/>
-              <w:jc w:val="left"/>
-            </w:pPr>
-            <w:r>
-              <w:t xml:space="preserve">4.50</w:t>
-            </w:r>
-          </w:p>
-        </w:tc>
-        <w:tc>
-          <w:tcPr/>
-          <w:p>
-            <w:pPr>
-              <w:pStyle w:val="Compact"/>
-              <w:jc w:val="left"/>
-            </w:pPr>
-            <w:r>
-              <w:t xml:space="preserve">1</w:t>
-            </w:r>
-          </w:p>
-        </w:tc>
-        <w:tc>
-          <w:tcPr/>
-          <w:p>
-            <w:pPr>
-              <w:pStyle w:val="Compact"/>
-              <w:jc w:val="left"/>
-            </w:pPr>
-            <w:r>
-              <w:t xml:space="preserve">0.03</w:t>
-            </w:r>
-          </w:p>
-        </w:tc>
-        <w:tc>
-          <w:tcPr/>
-          <w:p>
-            <w:pPr>
-              <w:pStyle w:val="Compact"/>
-              <w:jc w:val="left"/>
-            </w:pPr>
-            <w:r>
-              <w:t xml:space="preserve">*</w:t>
-            </w:r>
-          </w:p>
-        </w:tc>
-      </w:tr>
-      <w:tr>
-        <w:tc>
-          <w:tcPr/>
-          <w:p>
-            <w:pPr>
-              <w:pStyle w:val="Compact"/>
-              <w:jc w:val="left"/>
-            </w:pPr>
-            <w:r>
-              <w:t xml:space="preserve">tanzania</w:t>
-            </w:r>
-          </w:p>
-        </w:tc>
-        <w:tc>
-          <w:tcPr/>
-          <w:p>
-            <w:pPr>
-              <w:pStyle w:val="Compact"/>
-              <w:jc w:val="left"/>
-            </w:pPr>
-            <w:r>
-              <w:t xml:space="preserve">h2o</w:t>
-            </w:r>
-          </w:p>
-        </w:tc>
-        <w:tc>
-          <w:tcPr/>
-          <w:p>
-            <w:pPr>
-              <w:pStyle w:val="Compact"/>
-              <w:jc w:val="left"/>
-            </w:pPr>
-            <w:r>
-              <w:t xml:space="preserve">null</w:t>
-            </w:r>
-          </w:p>
-        </w:tc>
-        <w:tc>
-          <w:tcPr/>
-          <w:p>
-            <w:pPr>
-              <w:pStyle w:val="Compact"/>
-              <w:jc w:val="left"/>
-            </w:pPr>
-            <w:r>
-              <w:t xml:space="preserve">poly(elevation_mean, 1)</w:t>
-            </w:r>
-          </w:p>
-        </w:tc>
-        <w:tc>
-          <w:tcPr/>
-          <w:p>
-            <w:pPr>
-              <w:pStyle w:val="Compact"/>
-              <w:jc w:val="left"/>
-            </w:pPr>
-            <w:r>
-              <w:t xml:space="preserve">4.77</w:t>
-            </w:r>
-          </w:p>
-        </w:tc>
-        <w:tc>
-          <w:tcPr/>
-          <w:p>
-            <w:pPr>
-              <w:pStyle w:val="Compact"/>
-              <w:jc w:val="left"/>
-            </w:pPr>
-            <w:r>
-              <w:t xml:space="preserve">1</w:t>
-            </w:r>
-          </w:p>
-        </w:tc>
-        <w:tc>
-          <w:tcPr/>
-          <w:p>
-            <w:pPr>
-              <w:pStyle w:val="Compact"/>
-              <w:jc w:val="left"/>
-            </w:pPr>
-            <w:r>
-              <w:t xml:space="preserve">0.03</w:t>
-            </w:r>
-          </w:p>
-        </w:tc>
-        <w:tc>
-          <w:tcPr/>
-          <w:p>
-            <w:pPr>
-              <w:pStyle w:val="Compact"/>
-              <w:jc w:val="left"/>
-            </w:pPr>
-            <w:r>
-              <w:t xml:space="preserve">*</w:t>
-            </w:r>
-          </w:p>
-        </w:tc>
-      </w:tr>
-      <w:tr>
-        <w:tc>
-          <w:tcPr/>
-          <w:p>
-            <w:pPr>
-              <w:pStyle w:val="Compact"/>
-              <w:jc w:val="left"/>
-            </w:pPr>
-            <w:r>
-              <w:t xml:space="preserve">ecuador</w:t>
-            </w:r>
-          </w:p>
-        </w:tc>
-        <w:tc>
-          <w:tcPr/>
-          <w:p>
-            <w:pPr>
-              <w:pStyle w:val="Compact"/>
-              <w:jc w:val="left"/>
-            </w:pPr>
-            <w:r>
-              <w:t xml:space="preserve">lipid</w:t>
-            </w:r>
-          </w:p>
-        </w:tc>
-        <w:tc>
-          <w:tcPr/>
-          <w:p>
-            <w:pPr>
-              <w:pStyle w:val="Compact"/>
-              <w:jc w:val="left"/>
-            </w:pPr>
-            <w:r>
-              <w:t xml:space="preserve">ps</w:t>
-            </w:r>
-          </w:p>
-        </w:tc>
-        <w:tc>
-          <w:tcPr/>
-          <w:p>
-            <w:pPr>
-              <w:pStyle w:val="Compact"/>
-              <w:jc w:val="left"/>
-            </w:pPr>
-            <w:r>
-              <w:t xml:space="preserve">(Intercept)</w:t>
-            </w:r>
-          </w:p>
-        </w:tc>
-        <w:tc>
-          <w:tcPr/>
-          <w:p>
-            <w:pPr>
-              <w:pStyle w:val="Compact"/>
-              <w:jc w:val="left"/>
-            </w:pPr>
-            <w:r>
-              <w:t xml:space="preserve">5.22</w:t>
-            </w:r>
-          </w:p>
-        </w:tc>
-        <w:tc>
-          <w:tcPr/>
-          <w:p>
-            <w:pPr>
-              <w:pStyle w:val="Compact"/>
-              <w:jc w:val="left"/>
-            </w:pPr>
-            <w:r>
-              <w:t xml:space="preserve">1</w:t>
-            </w:r>
-          </w:p>
-        </w:tc>
-        <w:tc>
-          <w:tcPr/>
-          <w:p>
-            <w:pPr>
-              <w:pStyle w:val="Compact"/>
-              <w:jc w:val="left"/>
-            </w:pPr>
-            <w:r>
-              <w:t xml:space="preserve">0.02</w:t>
-            </w:r>
-          </w:p>
-        </w:tc>
-        <w:tc>
-          <w:tcPr/>
-          <w:p>
-            <w:pPr>
-              <w:pStyle w:val="Compact"/>
-              <w:jc w:val="left"/>
-            </w:pPr>
-            <w:r>
-              <w:t xml:space="preserve">*</w:t>
-            </w:r>
-          </w:p>
-        </w:tc>
-      </w:tr>
-      <w:tr>
-        <w:tc>
-          <w:tcPr/>
-          <w:p>
-            <w:pPr>
-              <w:pStyle w:val="Compact"/>
-              <w:jc w:val="left"/>
-            </w:pPr>
-            <w:r>
-              <w:t xml:space="preserve">ecuador</w:t>
-            </w:r>
-          </w:p>
-        </w:tc>
-        <w:tc>
-          <w:tcPr/>
-          <w:p>
-            <w:pPr>
-              <w:pStyle w:val="Compact"/>
-              <w:jc w:val="left"/>
-            </w:pPr>
-            <w:r>
-              <w:t xml:space="preserve">lipid</w:t>
-            </w:r>
-          </w:p>
-        </w:tc>
-        <w:tc>
-          <w:tcPr/>
-          <w:p>
-            <w:pPr>
-              <w:pStyle w:val="Compact"/>
-              <w:jc w:val="left"/>
-            </w:pPr>
-            <w:r>
-              <w:t xml:space="preserve">ps</w:t>
-            </w:r>
-          </w:p>
-        </w:tc>
-        <w:tc>
-          <w:tcPr/>
-          <w:p>
-            <w:pPr>
-              <w:pStyle w:val="Compact"/>
-              <w:jc w:val="left"/>
-            </w:pPr>
-            <w:r>
-              <w:t xml:space="preserve">poly(elevation_mean, 2)</w:t>
-            </w:r>
-          </w:p>
-        </w:tc>
-        <w:tc>
-          <w:tcPr/>
-          <w:p>
-            <w:pPr>
-              <w:pStyle w:val="Compact"/>
-              <w:jc w:val="left"/>
-            </w:pPr>
-            <w:r>
-              <w:t xml:space="preserve">11.16</w:t>
-            </w:r>
-          </w:p>
-        </w:tc>
-        <w:tc>
-          <w:tcPr/>
-          <w:p>
-            <w:pPr>
-              <w:pStyle w:val="Compact"/>
-              <w:jc w:val="left"/>
-            </w:pPr>
-            <w:r>
-              <w:t xml:space="preserve">2</w:t>
-            </w:r>
-          </w:p>
-        </w:tc>
-        <w:tc>
-          <w:tcPr/>
-          <w:p>
-            <w:pPr>
-              <w:pStyle w:val="Compact"/>
-              <w:jc w:val="left"/>
-            </w:pPr>
-            <w:r>
-              <w:t xml:space="preserve">0.00</w:t>
-            </w:r>
-          </w:p>
-        </w:tc>
-        <w:tc>
-          <w:tcPr/>
-          <w:p>
-            <w:pPr>
-              <w:pStyle w:val="Compact"/>
-              <w:jc w:val="left"/>
-            </w:pPr>
-            <w:r>
-              <w:t xml:space="preserve">**</w:t>
-            </w:r>
-          </w:p>
-        </w:tc>
-      </w:tr>
-      <w:tr>
-        <w:tc>
-          <w:tcPr/>
-          <w:p>
-            <w:pPr>
-              <w:pStyle w:val="Compact"/>
-              <w:jc w:val="left"/>
-            </w:pPr>
-            <w:r>
-              <w:t xml:space="preserve">ecuador</w:t>
-            </w:r>
-          </w:p>
-        </w:tc>
-        <w:tc>
-          <w:tcPr/>
-          <w:p>
-            <w:pPr>
-              <w:pStyle w:val="Compact"/>
-              <w:jc w:val="left"/>
-            </w:pPr>
-            <w:r>
-              <w:t xml:space="preserve">lipid</w:t>
-            </w:r>
-          </w:p>
-        </w:tc>
-        <w:tc>
-          <w:tcPr/>
-          <w:p>
-            <w:pPr>
-              <w:pStyle w:val="Compact"/>
-              <w:jc w:val="left"/>
-            </w:pPr>
-            <w:r>
-              <w:t xml:space="preserve">ps</w:t>
-            </w:r>
-          </w:p>
-        </w:tc>
-        <w:tc>
-          <w:tcPr/>
-          <w:p>
-            <w:pPr>
-              <w:pStyle w:val="Compact"/>
-              <w:jc w:val="left"/>
-            </w:pPr>
-            <w:r>
-              <w:t xml:space="preserve">n_occ_predator_scavenger</w:t>
-            </w:r>
-          </w:p>
-        </w:tc>
-        <w:tc>
-          <w:tcPr/>
-          <w:p>
-            <w:pPr>
-              <w:pStyle w:val="Compact"/>
-              <w:jc w:val="left"/>
-            </w:pPr>
-            <w:r>
-              <w:t xml:space="preserve">4.61</w:t>
-            </w:r>
-          </w:p>
-        </w:tc>
-        <w:tc>
-          <w:tcPr/>
-          <w:p>
-            <w:pPr>
-              <w:pStyle w:val="Compact"/>
-              <w:jc w:val="left"/>
-            </w:pPr>
-            <w:r>
-              <w:t xml:space="preserve">1</w:t>
-            </w:r>
-          </w:p>
-        </w:tc>
-        <w:tc>
-          <w:tcPr/>
-          <w:p>
-            <w:pPr>
-              <w:pStyle w:val="Compact"/>
-              <w:jc w:val="left"/>
-            </w:pPr>
-            <w:r>
-              <w:t xml:space="preserve">0.03</w:t>
-            </w:r>
-          </w:p>
-        </w:tc>
-        <w:tc>
-          <w:tcPr/>
-          <w:p>
-            <w:pPr>
-              <w:pStyle w:val="Compact"/>
-              <w:jc w:val="left"/>
-            </w:pPr>
-            <w:r>
-              <w:t xml:space="preserve">*</w:t>
-            </w:r>
-          </w:p>
-        </w:tc>
-      </w:tr>
-      <w:tr>
-        <w:tc>
-          <w:tcPr/>
-          <w:p>
-            <w:pPr>
-              <w:pStyle w:val="Compact"/>
-              <w:jc w:val="left"/>
-            </w:pPr>
-            <w:r>
-              <w:t xml:space="preserve">ecuador</w:t>
-            </w:r>
-          </w:p>
-        </w:tc>
-        <w:tc>
-          <w:tcPr/>
-          <w:p>
-            <w:pPr>
-              <w:pStyle w:val="Compact"/>
-              <w:jc w:val="left"/>
-            </w:pPr>
-            <w:r>
-              <w:t xml:space="preserve">lipid</w:t>
-            </w:r>
-          </w:p>
-        </w:tc>
-        <w:tc>
-          <w:tcPr/>
-          <w:p>
-            <w:pPr>
-              <w:pStyle w:val="Compact"/>
-              <w:jc w:val="left"/>
-            </w:pPr>
-            <w:r>
-              <w:t xml:space="preserve">ps</w:t>
-            </w:r>
-          </w:p>
-        </w:tc>
-        <w:tc>
-          <w:tcPr/>
-          <w:p>
-            <w:pPr>
-              <w:pStyle w:val="Compact"/>
-              <w:jc w:val="left"/>
-            </w:pPr>
-            <w:r>
-              <w:t xml:space="preserve">poly(elevation_mean, 2):n_occ_predator_scavenger</w:t>
-            </w:r>
-          </w:p>
-        </w:tc>
-        <w:tc>
-          <w:tcPr/>
-          <w:p>
-            <w:pPr>
-              <w:pStyle w:val="Compact"/>
-              <w:jc w:val="left"/>
-            </w:pPr>
-            <w:r>
-              <w:t xml:space="preserve">6.23</w:t>
-            </w:r>
-          </w:p>
-        </w:tc>
-        <w:tc>
-          <w:tcPr/>
-          <w:p>
-            <w:pPr>
-              <w:pStyle w:val="Compact"/>
-              <w:jc w:val="left"/>
-            </w:pPr>
-            <w:r>
-              <w:t xml:space="preserve">2</w:t>
-            </w:r>
-          </w:p>
-        </w:tc>
-        <w:tc>
-          <w:tcPr/>
-          <w:p>
-            <w:pPr>
-              <w:pStyle w:val="Compact"/>
-              <w:jc w:val="left"/>
-            </w:pPr>
-            <w:r>
-              <w:t xml:space="preserve">0.04</w:t>
-            </w:r>
-          </w:p>
-        </w:tc>
-        <w:tc>
-          <w:tcPr/>
-          <w:p>
-            <w:pPr>
-              <w:pStyle w:val="Compact"/>
-              <w:jc w:val="left"/>
-            </w:pPr>
-            <w:r>
-              <w:t xml:space="preserve">*</w:t>
-            </w:r>
-          </w:p>
-        </w:tc>
-      </w:tr>
-      <w:tr>
-        <w:tc>
-          <w:tcPr/>
-          <w:p>
-            <w:pPr>
-              <w:pStyle w:val="Compact"/>
-              <w:jc w:val="left"/>
-            </w:pPr>
-            <w:r>
-              <w:t xml:space="preserve">png</w:t>
-            </w:r>
-          </w:p>
-        </w:tc>
-        <w:tc>
-          <w:tcPr/>
-          <w:p>
-            <w:pPr>
-              <w:pStyle w:val="Compact"/>
-              <w:jc w:val="left"/>
-            </w:pPr>
-            <w:r>
-              <w:t xml:space="preserve">lipid</w:t>
-            </w:r>
-          </w:p>
-        </w:tc>
-        <w:tc>
-          <w:tcPr/>
-          <w:p>
-            <w:pPr>
-              <w:pStyle w:val="Compact"/>
-              <w:jc w:val="left"/>
-            </w:pPr>
-            <w:r>
-              <w:t xml:space="preserve">null</w:t>
-            </w:r>
-          </w:p>
-        </w:tc>
-        <w:tc>
-          <w:tcPr/>
-          <w:p>
-            <w:pPr>
-              <w:pStyle w:val="Compact"/>
-              <w:jc w:val="left"/>
-            </w:pPr>
-            <w:r>
-              <w:t xml:space="preserve">(Intercept)</w:t>
-            </w:r>
-          </w:p>
-        </w:tc>
-        <w:tc>
-          <w:tcPr/>
-          <w:p>
-            <w:pPr>
-              <w:pStyle w:val="Compact"/>
-              <w:jc w:val="left"/>
-            </w:pPr>
-            <w:r>
-              <w:t xml:space="preserve">0.97</w:t>
-            </w:r>
-          </w:p>
-        </w:tc>
-        <w:tc>
-          <w:tcPr/>
-          <w:p>
-            <w:pPr>
-              <w:pStyle w:val="Compact"/>
-              <w:jc w:val="left"/>
-            </w:pPr>
-            <w:r>
-              <w:t xml:space="preserve">1</w:t>
-            </w:r>
-          </w:p>
-        </w:tc>
-        <w:tc>
-          <w:tcPr/>
-          <w:p>
-            <w:pPr>
-              <w:pStyle w:val="Compact"/>
-              <w:jc w:val="left"/>
-            </w:pPr>
-            <w:r>
-              <w:t xml:space="preserve">0.32</w:t>
-            </w:r>
-          </w:p>
-        </w:tc>
-        <w:tc>
-          <w:tcPr/>
-          <w:p>
-            <w:pPr>
-              <w:pStyle w:val="Compact"/>
-            </w:pPr>
-          </w:p>
-        </w:tc>
-      </w:tr>
-      <w:tr>
-        <w:tc>
-          <w:tcPr/>
-          <w:p>
-            <w:pPr>
-              <w:pStyle w:val="Compact"/>
-              <w:jc w:val="left"/>
-            </w:pPr>
-            <w:r>
-              <w:t xml:space="preserve">png</w:t>
-            </w:r>
-          </w:p>
-        </w:tc>
-        <w:tc>
-          <w:tcPr/>
-          <w:p>
-            <w:pPr>
-              <w:pStyle w:val="Compact"/>
-              <w:jc w:val="left"/>
-            </w:pPr>
-            <w:r>
-              <w:t xml:space="preserve">lipid</w:t>
-            </w:r>
-          </w:p>
-        </w:tc>
-        <w:tc>
-          <w:tcPr/>
-          <w:p>
-            <w:pPr>
-              <w:pStyle w:val="Compact"/>
-              <w:jc w:val="left"/>
-            </w:pPr>
-            <w:r>
-              <w:t xml:space="preserve">null</w:t>
-            </w:r>
-          </w:p>
-        </w:tc>
-        <w:tc>
-          <w:tcPr/>
-          <w:p>
-            <w:pPr>
-              <w:pStyle w:val="Compact"/>
-              <w:jc w:val="left"/>
-            </w:pPr>
-            <w:r>
-              <w:t xml:space="preserve">poly(elevation_mean, 2)</w:t>
-            </w:r>
-          </w:p>
-        </w:tc>
-        <w:tc>
-          <w:tcPr/>
-          <w:p>
-            <w:pPr>
-              <w:pStyle w:val="Compact"/>
-              <w:jc w:val="left"/>
-            </w:pPr>
-            <w:r>
-              <w:t xml:space="preserve">5.53</w:t>
-            </w:r>
-          </w:p>
-        </w:tc>
-        <w:tc>
-          <w:tcPr/>
-          <w:p>
-            <w:pPr>
-              <w:pStyle w:val="Compact"/>
-              <w:jc w:val="left"/>
-            </w:pPr>
-            <w:r>
-              <w:t xml:space="preserve">2</w:t>
-            </w:r>
-          </w:p>
-        </w:tc>
-        <w:tc>
-          <w:tcPr/>
-          <w:p>
-            <w:pPr>
-              <w:pStyle w:val="Compact"/>
-              <w:jc w:val="left"/>
-            </w:pPr>
-            <w:r>
-              <w:t xml:space="preserve">0.06</w:t>
-            </w:r>
-          </w:p>
-        </w:tc>
-        <w:tc>
-          <w:tcPr/>
-          <w:p>
-            <w:pPr>
-              <w:pStyle w:val="Compact"/>
-            </w:pPr>
-          </w:p>
-        </w:tc>
-      </w:tr>
-      <w:tr>
-        <w:tc>
-          <w:tcPr/>
-          <w:p>
-            <w:pPr>
-              <w:pStyle w:val="Compact"/>
-              <w:jc w:val="left"/>
-            </w:pPr>
-            <w:r>
-              <w:t xml:space="preserve">png</w:t>
-            </w:r>
-          </w:p>
-        </w:tc>
-        <w:tc>
-          <w:tcPr/>
-          <w:p>
-            <w:pPr>
-              <w:pStyle w:val="Compact"/>
-              <w:jc w:val="left"/>
-            </w:pPr>
-            <w:r>
-              <w:t xml:space="preserve">lipid</w:t>
-            </w:r>
-          </w:p>
-        </w:tc>
-        <w:tc>
-          <w:tcPr/>
-          <w:p>
-            <w:pPr>
-              <w:pStyle w:val="Compact"/>
-              <w:jc w:val="left"/>
-            </w:pPr>
-            <w:r>
-              <w:t xml:space="preserve">null</w:t>
-            </w:r>
-          </w:p>
-        </w:tc>
-        <w:tc>
-          <w:tcPr/>
-          <w:p>
-            <w:pPr>
-              <w:pStyle w:val="Compact"/>
-              <w:jc w:val="left"/>
-            </w:pPr>
-            <w:r>
-              <w:t xml:space="preserve">seasons</w:t>
-            </w:r>
-          </w:p>
-        </w:tc>
-        <w:tc>
-          <w:tcPr/>
-          <w:p>
-            <w:pPr>
-              <w:pStyle w:val="Compact"/>
-              <w:jc w:val="left"/>
-            </w:pPr>
-            <w:r>
-              <w:t xml:space="preserve">8.11</w:t>
-            </w:r>
-          </w:p>
-        </w:tc>
-        <w:tc>
-          <w:tcPr/>
-          <w:p>
-            <w:pPr>
-              <w:pStyle w:val="Compact"/>
-              <w:jc w:val="left"/>
-            </w:pPr>
-            <w:r>
-              <w:t xml:space="preserve">1</w:t>
-            </w:r>
-          </w:p>
-        </w:tc>
-        <w:tc>
-          <w:tcPr/>
-          <w:p>
-            <w:pPr>
-              <w:pStyle w:val="Compact"/>
-              <w:jc w:val="left"/>
-            </w:pPr>
-            <w:r>
-              <w:t xml:space="preserve">0.00</w:t>
-            </w:r>
-          </w:p>
-        </w:tc>
-        <w:tc>
-          <w:tcPr/>
-          <w:p>
-            <w:pPr>
-              <w:pStyle w:val="Compact"/>
-              <w:jc w:val="left"/>
-            </w:pPr>
-            <w:r>
-              <w:t xml:space="preserve">**</w:t>
-            </w:r>
-          </w:p>
-        </w:tc>
-      </w:tr>
-      <w:tr>
-        <w:tc>
-          <w:tcPr/>
-          <w:p>
-            <w:pPr>
-              <w:pStyle w:val="Compact"/>
-              <w:jc w:val="left"/>
-            </w:pPr>
-            <w:r>
-              <w:t xml:space="preserve">tanzania</w:t>
-            </w:r>
-          </w:p>
-        </w:tc>
-        <w:tc>
-          <w:tcPr/>
-          <w:p>
-            <w:pPr>
-              <w:pStyle w:val="Compact"/>
-              <w:jc w:val="left"/>
-            </w:pPr>
-            <w:r>
-              <w:t xml:space="preserve">lipid</w:t>
-            </w:r>
-          </w:p>
-        </w:tc>
-        <w:tc>
-          <w:tcPr/>
-          <w:p>
-            <w:pPr>
-              <w:pStyle w:val="Compact"/>
-              <w:jc w:val="left"/>
-            </w:pPr>
-            <w:r>
-              <w:t xml:space="preserve">null</w:t>
-            </w:r>
-          </w:p>
-        </w:tc>
-        <w:tc>
-          <w:tcPr/>
-          <w:p>
-            <w:pPr>
-              <w:pStyle w:val="Compact"/>
-              <w:jc w:val="left"/>
-            </w:pPr>
-            <w:r>
-              <w:t xml:space="preserve">(Intercept)</w:t>
-            </w:r>
-          </w:p>
-        </w:tc>
-        <w:tc>
-          <w:tcPr/>
-          <w:p>
-            <w:pPr>
-              <w:pStyle w:val="Compact"/>
-              <w:jc w:val="left"/>
-            </w:pPr>
-            <w:r>
-              <w:t xml:space="preserve">0.52</w:t>
-            </w:r>
-          </w:p>
-        </w:tc>
-        <w:tc>
-          <w:tcPr/>
-          <w:p>
-            <w:pPr>
-              <w:pStyle w:val="Compact"/>
-              <w:jc w:val="left"/>
-            </w:pPr>
-            <w:r>
-              <w:t xml:space="preserve">1</w:t>
-            </w:r>
-          </w:p>
-        </w:tc>
-        <w:tc>
-          <w:tcPr/>
-          <w:p>
-            <w:pPr>
-              <w:pStyle w:val="Compact"/>
-              <w:jc w:val="left"/>
-            </w:pPr>
-            <w:r>
-              <w:t xml:space="preserve">0.47</w:t>
-            </w:r>
-          </w:p>
-        </w:tc>
-        <w:tc>
-          <w:tcPr/>
-          <w:p>
-            <w:pPr>
-              <w:pStyle w:val="Compact"/>
-            </w:pPr>
           </w:p>
         </w:tc>
       </w:tr>

</xml_diff>